<commit_message>
Se trabaja en el metodo de la ingenieria
</commit_message>
<xml_diff>
--- a/doc/The enginnering method.docx
+++ b/doc/The enginnering method.docx
@@ -57,6 +57,109 @@
     </w:p>
     <w:p>
       <w:pPr>
+        <w:rPr>
+          <w:lang w:val="en-US"/>
+        </w:rPr>
+      </w:pPr>
+      <w:r>
+        <w:rPr>
+          <w:lang w:val="en-US"/>
+        </w:rPr>
+        <w:t xml:space="preserve">In this November, </w:t>
+      </w:r>
+      <w:r>
+        <w:rPr>
+          <w:lang w:val="en-US"/>
+        </w:rPr>
+        <w:t>our</w:t>
+      </w:r>
+      <w:r>
+        <w:rPr>
+          <w:lang w:val="en-US"/>
+        </w:rPr>
+        <w:t xml:space="preserve"> univer</w:t>
+      </w:r>
+      <w:r>
+        <w:rPr>
+          <w:lang w:val="en-US"/>
+        </w:rPr>
+        <w:t>s</w:t>
+      </w:r>
+      <w:r>
+        <w:rPr>
+          <w:lang w:val="en-US"/>
+        </w:rPr>
+        <w:t xml:space="preserve">ity (ICESI) </w:t>
+      </w:r>
+      <w:r>
+        <w:rPr>
+          <w:lang w:val="en-US"/>
+        </w:rPr>
+        <w:t xml:space="preserve">has opened </w:t>
+      </w:r>
+      <w:r>
+        <w:rPr>
+          <w:lang w:val="en-US"/>
+        </w:rPr>
+        <w:t xml:space="preserve">a partial </w:t>
+      </w:r>
+      <w:r>
+        <w:rPr>
+          <w:lang w:val="en-US"/>
+        </w:rPr>
+        <w:t xml:space="preserve">re opening of the campus. Now, because of this, students from 3 semester are just getting to know </w:t>
+      </w:r>
+      <w:r>
+        <w:rPr>
+          <w:lang w:val="en-US"/>
+        </w:rPr>
+        <w:t>their</w:t>
+      </w:r>
+      <w:r>
+        <w:rPr>
+          <w:lang w:val="en-US"/>
+        </w:rPr>
+        <w:t xml:space="preserve"> university, and </w:t>
+      </w:r>
+      <w:r>
+        <w:rPr>
+          <w:lang w:val="en-US"/>
+        </w:rPr>
+        <w:t xml:space="preserve">often get lost. In addition, the next semester has been announced to be fully in campus, which means </w:t>
+      </w:r>
+      <w:r>
+        <w:rPr>
+          <w:lang w:val="en-US"/>
+        </w:rPr>
+        <w:t xml:space="preserve">students from 4 semester </w:t>
+      </w:r>
+      <w:r>
+        <w:rPr>
+          <w:lang w:val="en-US"/>
+        </w:rPr>
+        <w:t xml:space="preserve">that barely know this environment are going to be </w:t>
+      </w:r>
+      <w:r>
+        <w:rPr>
+          <w:lang w:val="en-US"/>
+        </w:rPr>
+        <w:t>expected to travers the university with</w:t>
+      </w:r>
+      <w:r>
+        <w:rPr>
+          <w:lang w:val="en-US"/>
+        </w:rPr>
+        <w:t xml:space="preserve">out problems. Because of this, we have decided to create an application that helps this new commers </w:t>
+      </w:r>
+      <w:r>
+        <w:rPr>
+          <w:lang w:val="en-US"/>
+        </w:rPr>
+        <w:t>get used to the campus, by showing them paths from one place to another.</w:t>
+      </w:r>
+    </w:p>
+    <w:p>
+      <w:pPr>
         <w:pStyle w:val="Ttulo1"/>
         <w:rPr>
           <w:lang w:val="en-US"/>
@@ -85,6 +188,222 @@
     </w:p>
     <w:p>
       <w:pPr>
+        <w:pStyle w:val="Prrafodelista"/>
+        <w:numPr>
+          <w:ilvl w:val="0"/>
+          <w:numId w:val="1"/>
+        </w:numPr>
+        <w:rPr>
+          <w:lang w:val="en-US"/>
+        </w:rPr>
+      </w:pPr>
+      <w:r>
+        <w:rPr>
+          <w:lang w:val="en-US"/>
+        </w:rPr>
+        <w:t>The program must be able to handle a graph that represents the university</w:t>
+      </w:r>
+    </w:p>
+    <w:p>
+      <w:pPr>
+        <w:pStyle w:val="Prrafodelista"/>
+        <w:numPr>
+          <w:ilvl w:val="0"/>
+          <w:numId w:val="1"/>
+        </w:numPr>
+        <w:rPr>
+          <w:lang w:val="en-US"/>
+        </w:rPr>
+      </w:pPr>
+      <w:r>
+        <w:rPr>
+          <w:lang w:val="en-US"/>
+        </w:rPr>
+        <w:t>The program must be capa</w:t>
+      </w:r>
+      <w:r>
+        <w:rPr>
+          <w:lang w:val="en-US"/>
+        </w:rPr>
+        <w:t>ble of identifying the shorts path between from 1 place to another</w:t>
+      </w:r>
+    </w:p>
+    <w:p>
+      <w:pPr>
+        <w:pStyle w:val="Prrafodelista"/>
+        <w:numPr>
+          <w:ilvl w:val="0"/>
+          <w:numId w:val="1"/>
+        </w:numPr>
+        <w:rPr>
+          <w:lang w:val="en-US"/>
+        </w:rPr>
+      </w:pPr>
+      <w:r>
+        <w:rPr>
+          <w:lang w:val="en-US"/>
+        </w:rPr>
+        <w:t xml:space="preserve">The program must be capable of </w:t>
+      </w:r>
+      <w:r>
+        <w:rPr>
+          <w:lang w:val="en-US"/>
+        </w:rPr>
+        <w:t>identifying multiple paths from one place to another</w:t>
+      </w:r>
+    </w:p>
+    <w:p>
+      <w:pPr>
+        <w:pStyle w:val="Prrafodelista"/>
+        <w:numPr>
+          <w:ilvl w:val="0"/>
+          <w:numId w:val="1"/>
+        </w:numPr>
+        <w:rPr>
+          <w:lang w:val="en-US"/>
+        </w:rPr>
+      </w:pPr>
+      <w:r>
+        <w:rPr>
+          <w:lang w:val="en-US"/>
+        </w:rPr>
+        <w:t xml:space="preserve">The program must allow the user to select a starting point and a destination </w:t>
+      </w:r>
+    </w:p>
+    <w:p>
+      <w:pPr>
+        <w:pStyle w:val="Prrafodelista"/>
+        <w:numPr>
+          <w:ilvl w:val="0"/>
+          <w:numId w:val="1"/>
+        </w:numPr>
+        <w:rPr>
+          <w:lang w:val="en-US"/>
+        </w:rPr>
+      </w:pPr>
+      <w:r>
+        <w:rPr>
+          <w:lang w:val="en-US"/>
+        </w:rPr>
+        <w:t>The program must show</w:t>
+      </w:r>
+    </w:p>
+    <w:p>
+      <w:pPr>
+        <w:pStyle w:val="Prrafodelista"/>
+        <w:numPr>
+          <w:ilvl w:val="1"/>
+          <w:numId w:val="1"/>
+        </w:numPr>
+        <w:rPr>
+          <w:lang w:val="en-US"/>
+        </w:rPr>
+      </w:pPr>
+      <w:r>
+        <w:rPr>
+          <w:lang w:val="en-US"/>
+        </w:rPr>
+        <w:t>The distance of the path</w:t>
+      </w:r>
+    </w:p>
+    <w:p>
+      <w:pPr>
+        <w:pStyle w:val="Prrafodelista"/>
+        <w:numPr>
+          <w:ilvl w:val="1"/>
+          <w:numId w:val="1"/>
+        </w:numPr>
+        <w:rPr>
+          <w:lang w:val="en-US"/>
+        </w:rPr>
+      </w:pPr>
+      <w:r>
+        <w:rPr>
+          <w:lang w:val="en-US"/>
+        </w:rPr>
+        <w:t>The name of land</w:t>
+      </w:r>
+      <w:r>
+        <w:rPr>
+          <w:lang w:val="en-US"/>
+        </w:rPr>
+        <w:t>marks of the campus</w:t>
+      </w:r>
+    </w:p>
+    <w:p>
+      <w:pPr>
+        <w:pStyle w:val="Prrafodelista"/>
+        <w:numPr>
+          <w:ilvl w:val="1"/>
+          <w:numId w:val="1"/>
+        </w:numPr>
+        <w:rPr>
+          <w:lang w:val="en-US"/>
+        </w:rPr>
+      </w:pPr>
+      <w:r>
+        <w:rPr>
+          <w:lang w:val="en-US"/>
+        </w:rPr>
+        <w:t xml:space="preserve">The name of the buildings </w:t>
+      </w:r>
+    </w:p>
+    <w:p>
+      <w:pPr>
+        <w:pStyle w:val="Prrafodelista"/>
+        <w:numPr>
+          <w:ilvl w:val="1"/>
+          <w:numId w:val="1"/>
+        </w:numPr>
+        <w:rPr>
+          <w:lang w:val="en-US"/>
+        </w:rPr>
+      </w:pPr>
+      <w:r>
+        <w:rPr>
+          <w:lang w:val="en-US"/>
+        </w:rPr>
+        <w:t xml:space="preserve">The name of the auditoriums </w:t>
+      </w:r>
+    </w:p>
+    <w:p>
+      <w:pPr>
+        <w:pStyle w:val="Prrafodelista"/>
+        <w:numPr>
+          <w:ilvl w:val="0"/>
+          <w:numId w:val="1"/>
+        </w:numPr>
+        <w:rPr>
+          <w:lang w:val="en-US"/>
+        </w:rPr>
+      </w:pPr>
+      <w:r>
+        <w:rPr>
+          <w:lang w:val="en-US"/>
+        </w:rPr>
+        <w:t>At least to graphs must be used</w:t>
+      </w:r>
+    </w:p>
+    <w:p>
+      <w:pPr>
+        <w:pStyle w:val="Prrafodelista"/>
+        <w:numPr>
+          <w:ilvl w:val="0"/>
+          <w:numId w:val="1"/>
+        </w:numPr>
+        <w:rPr>
+          <w:lang w:val="en-US"/>
+        </w:rPr>
+      </w:pPr>
+      <w:r>
+        <w:rPr>
+          <w:lang w:val="en-US"/>
+        </w:rPr>
+        <w:t>The program should have at least 50 nodes</w:t>
+      </w:r>
+    </w:p>
+    <w:p>
+      <w:pPr>
         <w:pStyle w:val="Ttulo2"/>
         <w:rPr>
           <w:lang w:val="en-US"/>
@@ -99,6 +418,31 @@
     </w:p>
     <w:p>
       <w:pPr>
+        <w:rPr>
+          <w:lang w:val="en-US"/>
+        </w:rPr>
+      </w:pPr>
+      <w:r>
+        <w:rPr>
+          <w:lang w:val="en-US"/>
+        </w:rPr>
+        <w:t>The develo</w:t>
+      </w:r>
+      <w:r>
+        <w:rPr>
+          <w:lang w:val="en-US"/>
+        </w:rPr>
+        <w:t xml:space="preserve">pment of a graph that represents a map of ICESI´s campus. This map must tell the user the shortest path between 2 places of </w:t>
+      </w:r>
+      <w:r>
+        <w:rPr>
+          <w:lang w:val="en-US"/>
+        </w:rPr>
+        <w:t>interest.</w:t>
+      </w:r>
+    </w:p>
+    <w:p>
+      <w:pPr>
         <w:pStyle w:val="Ttulo1"/>
         <w:rPr>
           <w:lang w:val="en-US"/>
@@ -113,6 +457,811 @@
     </w:p>
     <w:p>
       <w:pPr>
+        <w:pStyle w:val="Ttulo2"/>
+        <w:rPr>
+          <w:lang w:val="en-US"/>
+        </w:rPr>
+      </w:pPr>
+      <w:r>
+        <w:rPr>
+          <w:lang w:val="en-US"/>
+        </w:rPr>
+        <w:t>Graphs</w:t>
+      </w:r>
+    </w:p>
+    <w:p>
+      <w:pPr>
+        <w:rPr>
+          <w:lang w:val="en-US"/>
+        </w:rPr>
+      </w:pPr>
+      <w:r>
+        <w:rPr>
+          <w:lang w:val="en-US"/>
+        </w:rPr>
+        <w:t>A graph is a non-linear data st</w:t>
+      </w:r>
+      <w:r>
+        <w:rPr>
+          <w:lang w:val="en-US"/>
+        </w:rPr>
+        <w:t xml:space="preserve">ructure that is composed of nodes </w:t>
+      </w:r>
+      <w:r>
+        <w:rPr>
+          <w:lang w:val="en-US"/>
+        </w:rPr>
+        <w:t>(or vertices) and edges (lines that connect the nodes), so we can represent</w:t>
+      </w:r>
+      <w:r>
+        <w:rPr>
+          <w:lang w:val="en-US"/>
+        </w:rPr>
+        <w:t xml:space="preserve"> them as G</w:t>
+      </w:r>
+      <w:r>
+        <w:rPr>
+          <w:lang w:val="en-US"/>
+        </w:rPr>
+        <w:t>= (</w:t>
+      </w:r>
+      <w:r>
+        <w:rPr>
+          <w:lang w:val="en-US"/>
+        </w:rPr>
+        <w:t>V, E</w:t>
+      </w:r>
+      <w:r>
+        <w:rPr>
+          <w:lang w:val="en-US"/>
+        </w:rPr>
+        <w:t xml:space="preserve">). One example of a graph is: </w:t>
+      </w:r>
+    </w:p>
+    <w:p>
+      <w:pPr>
+        <w:jc w:val="center"/>
+        <w:rPr>
+          <w:lang w:val="en-US"/>
+        </w:rPr>
+      </w:pPr>
+      <w:r>
+        <w:rPr>
+          <w:noProof/>
+        </w:rPr>
+        <w:drawing>
+          <wp:inline distT="0" distB="0" distL="0" distR="0" wp14:anchorId="512F4044" wp14:editId="1CC157A8">
+            <wp:extent cx="1466850" cy="1057275"/>
+            <wp:effectExtent l="0" t="0" r="0" b="9525"/>
+            <wp:docPr id="1" name="Imagen 1" descr="Imagen que contiene Diagrama&#10;&#10;Descripción generada automáticamente"/>
+            <wp:cNvGraphicFramePr>
+              <a:graphicFrameLocks xmlns:a="http://schemas.openxmlformats.org/drawingml/2006/main" noChangeAspect="1"/>
+            </wp:cNvGraphicFramePr>
+            <a:graphic xmlns:a="http://schemas.openxmlformats.org/drawingml/2006/main">
+              <a:graphicData uri="http://schemas.openxmlformats.org/drawingml/2006/picture">
+                <pic:pic xmlns:pic="http://schemas.openxmlformats.org/drawingml/2006/picture">
+                  <pic:nvPicPr>
+                    <pic:cNvPr id="1" name="Imagen 1" descr="Imagen que contiene Diagrama&#10;&#10;Descripción generada automáticamente"/>
+                    <pic:cNvPicPr/>
+                  </pic:nvPicPr>
+                  <pic:blipFill>
+                    <a:blip r:embed="rId6"/>
+                    <a:stretch>
+                      <a:fillRect/>
+                    </a:stretch>
+                  </pic:blipFill>
+                  <pic:spPr>
+                    <a:xfrm>
+                      <a:off x="0" y="0"/>
+                      <a:ext cx="1466850" cy="1057275"/>
+                    </a:xfrm>
+                    <a:prstGeom prst="rect">
+                      <a:avLst/>
+                    </a:prstGeom>
+                  </pic:spPr>
+                </pic:pic>
+              </a:graphicData>
+            </a:graphic>
+          </wp:inline>
+        </w:drawing>
+      </w:r>
+    </w:p>
+    <w:p>
+      <w:pPr>
+        <w:rPr>
+          <w:lang w:val="en-US"/>
+        </w:rPr>
+      </w:pPr>
+      <w:r>
+        <w:rPr>
+          <w:lang w:val="en-US"/>
+        </w:rPr>
+        <w:t xml:space="preserve">In our program, we will use this type of graph, </w:t>
+      </w:r>
+      <w:r>
+        <w:rPr>
+          <w:lang w:val="en-US"/>
+        </w:rPr>
+        <w:t xml:space="preserve">(called a simple graph,) and a graph with weighted </w:t>
+      </w:r>
+      <w:r>
+        <w:rPr>
+          <w:lang w:val="en-US"/>
+        </w:rPr>
+        <w:t xml:space="preserve">(simple weighted graph) </w:t>
+      </w:r>
+      <w:r>
+        <w:rPr>
+          <w:lang w:val="en-US"/>
+        </w:rPr>
+        <w:t>edges that would represent the distance between one node and the other</w:t>
+      </w:r>
+      <w:r>
+        <w:rPr>
+          <w:lang w:val="en-US"/>
+        </w:rPr>
+        <w:t xml:space="preserve">, for example: </w:t>
+      </w:r>
+    </w:p>
+    <w:p>
+      <w:pPr>
+        <w:jc w:val="center"/>
+        <w:rPr>
+          <w:lang w:val="en-US"/>
+        </w:rPr>
+      </w:pPr>
+      <w:r>
+        <w:rPr>
+          <w:noProof/>
+        </w:rPr>
+        <w:lastRenderedPageBreak/>
+        <w:drawing>
+          <wp:inline distT="0" distB="0" distL="0" distR="0" wp14:anchorId="263062B8" wp14:editId="4EF45007">
+            <wp:extent cx="2075291" cy="1462191"/>
+            <wp:effectExtent l="0" t="0" r="1270" b="5080"/>
+            <wp:docPr id="2" name="Imagen 2" descr="How to make a weighted graph in Cytoscape.js? - Stack Overflow"/>
+            <wp:cNvGraphicFramePr>
+              <a:graphicFrameLocks xmlns:a="http://schemas.openxmlformats.org/drawingml/2006/main" noChangeAspect="1"/>
+            </wp:cNvGraphicFramePr>
+            <a:graphic xmlns:a="http://schemas.openxmlformats.org/drawingml/2006/main">
+              <a:graphicData uri="http://schemas.openxmlformats.org/drawingml/2006/picture">
+                <pic:pic xmlns:pic="http://schemas.openxmlformats.org/drawingml/2006/picture">
+                  <pic:nvPicPr>
+                    <pic:cNvPr id="0" name="Picture 1" descr="How to make a weighted graph in Cytoscape.js? - Stack Overflow"/>
+                    <pic:cNvPicPr>
+                      <a:picLocks noChangeAspect="1" noChangeArrowheads="1"/>
+                    </pic:cNvPicPr>
+                  </pic:nvPicPr>
+                  <pic:blipFill>
+                    <a:blip r:embed="rId7" cstate="print">
+                      <a:extLst>
+                        <a:ext uri="{28A0092B-C50C-407E-A947-70E740481C1C}">
+                          <a14:useLocalDpi xmlns:a14="http://schemas.microsoft.com/office/drawing/2010/main" val="0"/>
+                        </a:ext>
+                      </a:extLst>
+                    </a:blip>
+                    <a:srcRect/>
+                    <a:stretch>
+                      <a:fillRect/>
+                    </a:stretch>
+                  </pic:blipFill>
+                  <pic:spPr bwMode="auto">
+                    <a:xfrm>
+                      <a:off x="0" y="0"/>
+                      <a:ext cx="2090397" cy="1472834"/>
+                    </a:xfrm>
+                    <a:prstGeom prst="rect">
+                      <a:avLst/>
+                    </a:prstGeom>
+                    <a:noFill/>
+                    <a:ln>
+                      <a:noFill/>
+                    </a:ln>
+                  </pic:spPr>
+                </pic:pic>
+              </a:graphicData>
+            </a:graphic>
+          </wp:inline>
+        </w:drawing>
+      </w:r>
+    </w:p>
+    <w:p>
+      <w:pPr>
+        <w:rPr>
+          <w:lang w:val="en-US"/>
+        </w:rPr>
+      </w:pPr>
+      <w:sdt>
+        <w:sdtPr>
+          <w:rPr>
+            <w:lang w:val="en-US"/>
+          </w:rPr>
+          <w:id w:val="238212749"/>
+          <w:citation/>
+        </w:sdtPr>
+        <w:sdtContent>
+          <w:r>
+            <w:rPr>
+              <w:lang w:val="en-US"/>
+            </w:rPr>
+            <w:fldChar w:fldCharType="begin"/>
+          </w:r>
+          <w:r>
+            <w:rPr>
+              <w:lang w:val="es-MX"/>
+            </w:rPr>
+            <w:instrText xml:space="preserve"> CITATION Cor09 \l 2058 </w:instrText>
+          </w:r>
+          <w:r>
+            <w:rPr>
+              <w:lang w:val="en-US"/>
+            </w:rPr>
+            <w:fldChar w:fldCharType="separate"/>
+          </w:r>
+          <w:r>
+            <w:rPr>
+              <w:noProof/>
+              <w:lang w:val="es-MX"/>
+            </w:rPr>
+            <w:t>(Cormen, Leiserson, Rivest, &amp; Stein, 2009)</w:t>
+          </w:r>
+          <w:r>
+            <w:rPr>
+              <w:lang w:val="en-US"/>
+            </w:rPr>
+            <w:fldChar w:fldCharType="end"/>
+          </w:r>
+        </w:sdtContent>
+      </w:sdt>
+    </w:p>
+    <w:p>
+      <w:pPr>
+        <w:pStyle w:val="Ttulo2"/>
+        <w:rPr>
+          <w:lang w:val="en-US"/>
+        </w:rPr>
+      </w:pPr>
+      <w:r>
+        <w:rPr>
+          <w:lang w:val="en-US"/>
+        </w:rPr>
+        <w:t>Map of ICESI</w:t>
+      </w:r>
+    </w:p>
+    <w:p>
+      <w:pPr>
+        <w:rPr>
+          <w:lang w:val="en-US"/>
+        </w:rPr>
+      </w:pPr>
+      <w:r>
+        <w:rPr>
+          <w:lang w:val="en-US"/>
+        </w:rPr>
+        <w:t xml:space="preserve">For this, we had to talk with </w:t>
+      </w:r>
+      <w:r>
+        <w:rPr>
+          <w:lang w:val="en-US"/>
+        </w:rPr>
+        <w:t xml:space="preserve">Sandra Piedad Pineda, </w:t>
+      </w:r>
+      <w:r>
+        <w:rPr>
+          <w:lang w:val="en-US"/>
+        </w:rPr>
+        <w:t>Architect</w:t>
+      </w:r>
+      <w:r>
+        <w:rPr>
+          <w:lang w:val="en-US"/>
+        </w:rPr>
+        <w:t xml:space="preserve"> coordinator of </w:t>
+      </w:r>
+      <w:r>
+        <w:rPr>
+          <w:lang w:val="en-US"/>
+        </w:rPr>
+        <w:t>projects</w:t>
+      </w:r>
+      <w:r>
+        <w:rPr>
+          <w:lang w:val="en-US"/>
+        </w:rPr>
+        <w:t xml:space="preserve"> </w:t>
+      </w:r>
+      <w:r>
+        <w:rPr>
+          <w:lang w:val="en-US"/>
+        </w:rPr>
+        <w:t>“</w:t>
+      </w:r>
+      <w:r>
+        <w:rPr>
+          <w:lang w:val="en-US"/>
+        </w:rPr>
+        <w:t xml:space="preserve">Planta </w:t>
+      </w:r>
+      <w:proofErr w:type="spellStart"/>
+      <w:r>
+        <w:rPr>
+          <w:lang w:val="en-US"/>
+        </w:rPr>
+        <w:t>Física</w:t>
+      </w:r>
+      <w:proofErr w:type="spellEnd"/>
+      <w:r>
+        <w:rPr>
+          <w:lang w:val="en-US"/>
+        </w:rPr>
+        <w:t xml:space="preserve"> y </w:t>
+      </w:r>
+      <w:proofErr w:type="spellStart"/>
+      <w:r>
+        <w:rPr>
+          <w:lang w:val="en-US"/>
+        </w:rPr>
+        <w:t>Servicios</w:t>
+      </w:r>
+      <w:proofErr w:type="spellEnd"/>
+      <w:r>
+        <w:rPr>
+          <w:lang w:val="en-US"/>
+        </w:rPr>
+        <w:t xml:space="preserve"> </w:t>
+      </w:r>
+      <w:proofErr w:type="spellStart"/>
+      <w:r>
+        <w:rPr>
+          <w:lang w:val="en-US"/>
+        </w:rPr>
+        <w:t>Gener</w:t>
+      </w:r>
+      <w:r>
+        <w:rPr>
+          <w:lang w:val="en-US"/>
+        </w:rPr>
+        <w:t>ales</w:t>
+      </w:r>
+      <w:proofErr w:type="spellEnd"/>
+      <w:r>
+        <w:rPr>
+          <w:lang w:val="en-US"/>
+        </w:rPr>
+        <w:t>” and</w:t>
+      </w:r>
+      <w:r>
+        <w:rPr>
+          <w:lang w:val="en-US"/>
+        </w:rPr>
+        <w:t xml:space="preserve"> explain why we needed the schematics of the university, and then get </w:t>
+      </w:r>
+      <w:r>
+        <w:rPr>
+          <w:lang w:val="en-US"/>
+        </w:rPr>
+        <w:t>permission</w:t>
+      </w:r>
+      <w:r>
+        <w:rPr>
+          <w:lang w:val="en-US"/>
+        </w:rPr>
+        <w:t xml:space="preserve"> from out </w:t>
+      </w:r>
+      <w:r>
+        <w:rPr>
+          <w:lang w:val="en-US"/>
+        </w:rPr>
+        <w:t xml:space="preserve">teacher to get said documents. </w:t>
+      </w:r>
+      <w:r>
+        <w:rPr>
+          <w:lang w:val="en-US"/>
+        </w:rPr>
+        <w:t xml:space="preserve">This document will be used to create an accurate map of the university </w:t>
+      </w:r>
+      <w:r>
+        <w:rPr>
+          <w:lang w:val="en-US"/>
+        </w:rPr>
+        <w:t xml:space="preserve">using graphs. Sadly, as we had to go through such a process to get the schematics, this will not be present in this project, so you’ll just have to believe us that we used them. </w:t>
+      </w:r>
+    </w:p>
+    <w:p>
+      <w:pPr>
+        <w:pStyle w:val="Ttulo2"/>
+        <w:rPr>
+          <w:lang w:val="en-US"/>
+        </w:rPr>
+      </w:pPr>
+      <w:r>
+        <w:rPr>
+          <w:lang w:val="en-US"/>
+        </w:rPr>
+        <w:t xml:space="preserve">Dijkstra’s algorithm </w:t>
+      </w:r>
+    </w:p>
+    <w:p>
+      <w:pPr>
+        <w:rPr>
+          <w:lang w:val="en-US"/>
+        </w:rPr>
+      </w:pPr>
+      <w:r>
+        <w:rPr>
+          <w:lang w:val="en-US"/>
+        </w:rPr>
+        <w:t xml:space="preserve">This algorithm solves the </w:t>
+      </w:r>
+      <w:r>
+        <w:rPr>
+          <w:lang w:val="en-US"/>
+        </w:rPr>
+        <w:t>single source shortest paths problem on a weighted graph</w:t>
+      </w:r>
+      <w:r>
+        <w:rPr>
+          <w:lang w:val="en-US"/>
+        </w:rPr>
+        <w:t xml:space="preserve">. This </w:t>
+      </w:r>
+      <w:r>
+        <w:rPr>
+          <w:lang w:val="en-US"/>
+        </w:rPr>
+        <w:t>algorithm</w:t>
+      </w:r>
+      <w:r>
+        <w:rPr>
+          <w:lang w:val="en-US"/>
+        </w:rPr>
+        <w:t xml:space="preserve"> is </w:t>
+      </w:r>
+      <w:r>
+        <w:rPr>
+          <w:lang w:val="en-US"/>
+        </w:rPr>
+        <w:t>greedy and</w:t>
+      </w:r>
+      <w:r>
+        <w:rPr>
+          <w:lang w:val="en-US"/>
+        </w:rPr>
+        <w:t xml:space="preserve"> can’t function with negative weights (which we will not use because there </w:t>
+      </w:r>
+      <w:r>
+        <w:rPr>
+          <w:lang w:val="en-US"/>
+        </w:rPr>
+        <w:t>are</w:t>
+      </w:r>
+      <w:r>
+        <w:rPr>
+          <w:lang w:val="en-US"/>
+        </w:rPr>
+        <w:t xml:space="preserve"> no such dark magic as negative distances, that we know of, in our university). </w:t>
+      </w:r>
+      <w:r>
+        <w:rPr>
+          <w:lang w:val="en-US"/>
+        </w:rPr>
+        <w:t xml:space="preserve">It should also be mentioned that this algorithm has a time complexity of </w:t>
+      </w:r>
+      <w:r>
+        <w:rPr>
+          <w:lang w:val="en-US"/>
+        </w:rPr>
+        <w:t>O (V</w:t>
+      </w:r>
+      <w:r>
+        <w:rPr>
+          <w:vertAlign w:val="superscript"/>
+          <w:lang w:val="en-US"/>
+        </w:rPr>
+        <w:t>2</w:t>
+      </w:r>
+      <w:r>
+        <w:rPr>
+          <w:lang w:val="en-US"/>
+        </w:rPr>
+        <w:t xml:space="preserve">), V being the number of vertices the graph has. However, this time complexity can be reduced </w:t>
+      </w:r>
+      <w:r>
+        <w:rPr>
+          <w:lang w:val="en-US"/>
+        </w:rPr>
+        <w:t>to O (V log V + E) (E being the number of edges of the graph), but we will not bother with this.</w:t>
+      </w:r>
+      <w:r>
+        <w:rPr>
+          <w:lang w:val="en-US"/>
+        </w:rPr>
+        <w:t xml:space="preserve"> </w:t>
+      </w:r>
+    </w:p>
+    <w:p>
+      <w:pPr>
+        <w:rPr>
+          <w:lang w:val="en-US"/>
+        </w:rPr>
+      </w:pPr>
+      <w:sdt>
+        <w:sdtPr>
+          <w:rPr>
+            <w:lang w:val="en-US"/>
+          </w:rPr>
+          <w:id w:val="-445543847"/>
+          <w:citation/>
+        </w:sdtPr>
+        <w:sdtContent>
+          <w:r>
+            <w:rPr>
+              <w:lang w:val="en-US"/>
+            </w:rPr>
+            <w:fldChar w:fldCharType="begin"/>
+          </w:r>
+          <w:r>
+            <w:rPr>
+              <w:lang w:val="en-US"/>
+            </w:rPr>
+            <w:instrText xml:space="preserve"> CITATION Cor09 \l 2058 </w:instrText>
+          </w:r>
+          <w:r>
+            <w:rPr>
+              <w:lang w:val="en-US"/>
+            </w:rPr>
+            <w:fldChar w:fldCharType="separate"/>
+          </w:r>
+          <w:r>
+            <w:rPr>
+              <w:noProof/>
+              <w:lang w:val="en-US"/>
+            </w:rPr>
+            <w:t>(Cormen, Leiserson, Rivest, &amp; Stein, 2009)</w:t>
+          </w:r>
+          <w:r>
+            <w:rPr>
+              <w:lang w:val="en-US"/>
+            </w:rPr>
+            <w:fldChar w:fldCharType="end"/>
+          </w:r>
+        </w:sdtContent>
+      </w:sdt>
+    </w:p>
+    <w:p>
+      <w:pPr>
+        <w:pStyle w:val="Ttulo2"/>
+        <w:rPr>
+          <w:lang w:val="en-US"/>
+        </w:rPr>
+      </w:pPr>
+      <w:r>
+        <w:rPr>
+          <w:lang w:val="en-US"/>
+        </w:rPr>
+        <w:t>Greedy algorithms</w:t>
+      </w:r>
+    </w:p>
+    <w:p>
+      <w:pPr>
+        <w:rPr>
+          <w:lang w:val="en-US"/>
+        </w:rPr>
+      </w:pPr>
+      <w:r>
+        <w:rPr>
+          <w:lang w:val="en-US"/>
+        </w:rPr>
+        <w:t>This kind of algor</w:t>
+      </w:r>
+      <w:r>
+        <w:rPr>
+          <w:lang w:val="en-US"/>
+        </w:rPr>
+        <w:t>ithms function by choosing the most optimal path in each step.</w:t>
+      </w:r>
+    </w:p>
+    <w:p>
+      <w:pPr>
+        <w:pStyle w:val="Ttulo2"/>
+        <w:rPr>
+          <w:lang w:val="en-US"/>
+        </w:rPr>
+      </w:pPr>
+      <w:r>
+        <w:rPr>
+          <w:lang w:val="en-US"/>
+        </w:rPr>
+        <w:t>Breath-first search</w:t>
+      </w:r>
+    </w:p>
+    <w:p>
+      <w:pPr>
+        <w:rPr>
+          <w:lang w:val="en-US"/>
+        </w:rPr>
+      </w:pPr>
+      <w:r>
+        <w:rPr>
+          <w:lang w:val="en-US"/>
+        </w:rPr>
+        <w:t xml:space="preserve">This algorithm </w:t>
+      </w:r>
+      <w:r>
+        <w:rPr>
+          <w:lang w:val="en-US"/>
+        </w:rPr>
+        <w:t>receives a graph and a vertex to start from</w:t>
+      </w:r>
+      <w:r>
+        <w:rPr>
+          <w:lang w:val="en-US"/>
+        </w:rPr>
+        <w:t>, then it explores the</w:t>
+      </w:r>
+      <w:r>
+        <w:rPr>
+          <w:lang w:val="en-US"/>
+        </w:rPr>
+        <w:t xml:space="preserve"> graph to find every vertex reachable from this source.</w:t>
+      </w:r>
+      <w:r>
+        <w:rPr>
+          <w:lang w:val="en-US"/>
+        </w:rPr>
+        <w:t xml:space="preserve"> Because of this, it produces a “Breadth-first tree”, with the root being the starting vertex that it was given, and the le</w:t>
+      </w:r>
+      <w:r>
+        <w:rPr>
+          <w:lang w:val="en-US"/>
+        </w:rPr>
+        <w:t xml:space="preserve">aves are the vertices that are reachable. To keep track of it´s progress, it colors the nodes, </w:t>
+      </w:r>
+      <w:r>
+        <w:rPr>
+          <w:lang w:val="en-US"/>
+        </w:rPr>
+        <w:t xml:space="preserve">all nodes start out as white, which means they haven’t been discovered, when they are discovered, they turn gray, which means, if the algorithms stubbles </w:t>
+      </w:r>
+      <w:r>
+        <w:rPr>
+          <w:lang w:val="en-US"/>
+        </w:rPr>
+        <w:t>upon</w:t>
+      </w:r>
+      <w:r>
+        <w:rPr>
+          <w:lang w:val="en-US"/>
+        </w:rPr>
+        <w:t xml:space="preserve"> said gray vertex, it will not be added</w:t>
+      </w:r>
+      <w:r>
+        <w:rPr>
+          <w:lang w:val="en-US"/>
+        </w:rPr>
+        <w:t xml:space="preserve"> to the tree. Lastly, if all the edges of a vertex have been completely explored, the vertex is colored black. </w:t>
+      </w:r>
+      <w:r>
+        <w:rPr>
+          <w:lang w:val="en-US"/>
+        </w:rPr>
+        <w:t xml:space="preserve">Here is an example: </w:t>
+      </w:r>
+    </w:p>
+    <w:p>
+      <w:pPr>
+        <w:jc w:val="center"/>
+        <w:rPr>
+          <w:lang w:val="en-US"/>
+        </w:rPr>
+      </w:pPr>
+      <w:r>
+        <w:rPr>
+          <w:lang w:val="en-US"/>
+        </w:rPr>
+        <w:br w:type="page"/>
+      </w:r>
+      <w:r>
+        <w:rPr>
+          <w:noProof/>
+        </w:rPr>
+        <w:lastRenderedPageBreak/>
+        <w:drawing>
+          <wp:inline distT="0" distB="0" distL="0" distR="0" wp14:anchorId="25C3034D" wp14:editId="45627830">
+            <wp:extent cx="3700742" cy="2910178"/>
+            <wp:effectExtent l="0" t="0" r="0" b="5080"/>
+            <wp:docPr id="3" name="Imagen 3" descr="Diagrama, Esquemático&#10;&#10;Descripción generada automáticamente"/>
+            <wp:cNvGraphicFramePr>
+              <a:graphicFrameLocks xmlns:a="http://schemas.openxmlformats.org/drawingml/2006/main" noChangeAspect="1"/>
+            </wp:cNvGraphicFramePr>
+            <a:graphic xmlns:a="http://schemas.openxmlformats.org/drawingml/2006/main">
+              <a:graphicData uri="http://schemas.openxmlformats.org/drawingml/2006/picture">
+                <pic:pic xmlns:pic="http://schemas.openxmlformats.org/drawingml/2006/picture">
+                  <pic:nvPicPr>
+                    <pic:cNvPr id="3" name="Imagen 3" descr="Diagrama, Esquemático&#10;&#10;Descripción generada automáticamente"/>
+                    <pic:cNvPicPr/>
+                  </pic:nvPicPr>
+                  <pic:blipFill>
+                    <a:blip r:embed="rId8"/>
+                    <a:stretch>
+                      <a:fillRect/>
+                    </a:stretch>
+                  </pic:blipFill>
+                  <pic:spPr>
+                    <a:xfrm>
+                      <a:off x="0" y="0"/>
+                      <a:ext cx="3710010" cy="2917467"/>
+                    </a:xfrm>
+                    <a:prstGeom prst="rect">
+                      <a:avLst/>
+                    </a:prstGeom>
+                  </pic:spPr>
+                </pic:pic>
+              </a:graphicData>
+            </a:graphic>
+          </wp:inline>
+        </w:drawing>
+      </w:r>
+    </w:p>
+    <w:p>
+      <w:pPr>
+        <w:rPr>
+          <w:lang w:val="en-US"/>
+        </w:rPr>
+      </w:pPr>
+      <w:sdt>
+        <w:sdtPr>
+          <w:rPr>
+            <w:lang w:val="en-US"/>
+          </w:rPr>
+          <w:id w:val="-707716986"/>
+          <w:citation/>
+        </w:sdtPr>
+        <w:sdtContent>
+          <w:r>
+            <w:rPr>
+              <w:lang w:val="en-US"/>
+            </w:rPr>
+            <w:fldChar w:fldCharType="begin"/>
+          </w:r>
+          <w:r>
+            <w:rPr>
+              <w:lang w:val="es-MX"/>
+            </w:rPr>
+            <w:instrText xml:space="preserve"> CITATION Cor09 \l 2058 </w:instrText>
+          </w:r>
+          <w:r>
+            <w:rPr>
+              <w:lang w:val="en-US"/>
+            </w:rPr>
+            <w:fldChar w:fldCharType="separate"/>
+          </w:r>
+          <w:r>
+            <w:rPr>
+              <w:noProof/>
+              <w:lang w:val="es-MX"/>
+            </w:rPr>
+            <w:t>(Cormen, Leiserson, Rivest, &amp; Stein, 2009)</w:t>
+          </w:r>
+          <w:r>
+            <w:rPr>
+              <w:lang w:val="en-US"/>
+            </w:rPr>
+            <w:fldChar w:fldCharType="end"/>
+          </w:r>
+        </w:sdtContent>
+      </w:sdt>
+    </w:p>
+    <w:p>
+      <w:pPr>
+        <w:pStyle w:val="Ttulo2"/>
+        <w:rPr>
+          <w:lang w:val="en-US"/>
+        </w:rPr>
+      </w:pPr>
+    </w:p>
+    <w:p>
+      <w:pPr>
         <w:pStyle w:val="Ttulo1"/>
         <w:rPr>
           <w:lang w:val="en-US"/>
@@ -307,18 +1456,118 @@
     </w:p>
     <w:p>
       <w:pPr>
-        <w:pStyle w:val="Ttulo1"/>
-        <w:rPr>
-          <w:lang w:val="en-US"/>
-        </w:rPr>
-      </w:pPr>
-      <w:r>
-        <w:rPr>
-          <w:lang w:val="en-US"/>
-        </w:rPr>
-        <w:t xml:space="preserve">Biography </w:t>
-      </w:r>
-    </w:p>
+        <w:rPr>
+          <w:lang w:val="en-US"/>
+        </w:rPr>
+      </w:pPr>
+    </w:p>
+    <w:sdt>
+      <w:sdtPr>
+        <w:rPr>
+          <w:lang w:val="es-ES"/>
+        </w:rPr>
+        <w:id w:val="-397287248"/>
+        <w:docPartObj>
+          <w:docPartGallery w:val="Bibliographies"/>
+          <w:docPartUnique/>
+        </w:docPartObj>
+      </w:sdtPr>
+      <w:sdtEndPr>
+        <w:rPr>
+          <w:rFonts w:asciiTheme="minorHAnsi" w:eastAsiaTheme="minorHAnsi" w:hAnsiTheme="minorHAnsi" w:cstheme="minorBidi"/>
+          <w:color w:val="auto"/>
+          <w:sz w:val="22"/>
+          <w:szCs w:val="22"/>
+          <w:lang w:val="es-CO"/>
+        </w:rPr>
+      </w:sdtEndPr>
+      <w:sdtContent>
+        <w:p>
+          <w:pPr>
+            <w:pStyle w:val="Ttulo1"/>
+            <w:rPr>
+              <w:lang w:val="en-US"/>
+            </w:rPr>
+          </w:pPr>
+          <w:r>
+            <w:rPr>
+              <w:lang w:val="en-US"/>
+            </w:rPr>
+            <w:t>Bi</w:t>
+          </w:r>
+          <w:r>
+            <w:rPr>
+              <w:lang w:val="en-US"/>
+            </w:rPr>
+            <w:t xml:space="preserve">ography </w:t>
+          </w:r>
+        </w:p>
+        <w:sdt>
+          <w:sdtPr>
+            <w:id w:val="111145805"/>
+            <w:bibliography/>
+          </w:sdtPr>
+          <w:sdtContent>
+            <w:p>
+              <w:pPr>
+                <w:pStyle w:val="Bibliografa"/>
+                <w:ind w:left="720" w:hanging="720"/>
+                <w:rPr>
+                  <w:noProof/>
+                  <w:sz w:val="24"/>
+                  <w:szCs w:val="24"/>
+                  <w:lang w:val="en-US"/>
+                </w:rPr>
+              </w:pPr>
+              <w:r>
+                <w:fldChar w:fldCharType="begin"/>
+              </w:r>
+              <w:r>
+                <w:rPr>
+                  <w:lang w:val="en-US"/>
+                </w:rPr>
+                <w:instrText>BIBLIOGRAPHY</w:instrText>
+              </w:r>
+              <w:r>
+                <w:fldChar w:fldCharType="separate"/>
+              </w:r>
+              <w:r>
+                <w:rPr>
+                  <w:noProof/>
+                  <w:lang w:val="en-US"/>
+                </w:rPr>
+                <w:t xml:space="preserve">Cormen, T. H., Leiserson, C. E., Rivest, R. L., &amp; Stein, C. (2009). </w:t>
+              </w:r>
+              <w:r>
+                <w:rPr>
+                  <w:i/>
+                  <w:iCs/>
+                  <w:noProof/>
+                  <w:lang w:val="en-US"/>
+                </w:rPr>
+                <w:t>Introduction to Algorithms, Third edition .</w:t>
+              </w:r>
+              <w:r>
+                <w:rPr>
+                  <w:noProof/>
+                  <w:lang w:val="en-US"/>
+                </w:rPr>
+                <w:t xml:space="preserve"> Massachusetts : MIT Press.</w:t>
+              </w:r>
+            </w:p>
+            <w:p>
+              <w:r>
+                <w:rPr>
+                  <w:b/>
+                  <w:bCs/>
+                </w:rPr>
+                <w:fldChar w:fldCharType="end"/>
+              </w:r>
+            </w:p>
+          </w:sdtContent>
+        </w:sdt>
+      </w:sdtContent>
+    </w:sdt>
     <w:p>
       <w:pPr>
         <w:rPr>
@@ -334,6 +1583,127 @@
     </w:sectPr>
   </w:body>
 </w:document>
+</file>
+
+<file path=word/numbering.xml><?xml version="1.0" encoding="utf-8"?>
+<w:numbering xmlns:wpc="http://schemas.microsoft.com/office/word/2010/wordprocessingCanvas" xmlns:cx="http://schemas.microsoft.com/office/drawing/2014/chartex" xmlns:cx1="http://schemas.microsoft.com/office/drawing/2015/9/8/chartex" xmlns:cx2="http://schemas.microsoft.com/office/drawing/2015/10/21/chartex" xmlns:cx3="http://schemas.microsoft.com/office/drawing/2016/5/9/chartex" xmlns:cx4="http://schemas.microsoft.com/office/drawing/2016/5/10/chartex" xmlns:cx5="http://schemas.microsoft.com/office/drawing/2016/5/11/chartex" xmlns:cx6="http://schemas.microsoft.com/office/drawing/2016/5/12/chartex" xmlns:cx7="http://schemas.microsoft.com/office/drawing/2016/5/13/chartex" xmlns:cx8="http://schemas.microsoft.com/office/drawing/2016/5/14/chartex" xmlns:mc="http://schemas.openxmlformats.org/markup-compatibility/2006" xmlns:aink="http://schemas.microsoft.com/office/drawing/2016/ink" xmlns:am3d="http://schemas.microsoft.com/office/drawing/2017/model3d" xmlns:o="urn:schemas-microsoft-com:office:office" xmlns:r="http://schemas.openxmlformats.org/officeDocument/2006/relationships" xmlns:m="http://schemas.openxmlformats.org/officeDocument/2006/math" xmlns:v="urn:schemas-microsoft-com:vml" xmlns:wp14="http://schemas.microsoft.com/office/word/2010/wordprocessingDrawing" xmlns:wp="http://schemas.openxmlformats.org/drawingml/2006/wordprocessingDrawing" xmlns:w10="urn:schemas-microsoft-com:office:word" xmlns:w="http://schemas.openxmlformats.org/wordprocessingml/2006/main" xmlns:w14="http://schemas.microsoft.com/office/word/2010/wordml" xmlns:w15="http://schemas.microsoft.com/office/word/2012/wordml" xmlns:w16cex="http://schemas.microsoft.com/office/word/2018/wordml/cex" xmlns:w16cid="http://schemas.microsoft.com/office/word/2016/wordml/cid" xmlns:w16="http://schemas.microsoft.com/office/word/2018/wordml" xmlns:w16sdtdh="http://schemas.microsoft.com/office/word/2020/wordml/sdtdatahash" xmlns:w16se="http://schemas.microsoft.com/office/word/2015/wordml/symex" xmlns:wpg="http://schemas.microsoft.com/office/word/2010/wordprocessingGroup" xmlns:wpi="http://schemas.microsoft.com/office/word/2010/wordprocessingInk" xmlns:wne="http://schemas.microsoft.com/office/word/2006/wordml" xmlns:wps="http://schemas.microsoft.com/office/word/2010/wordprocessingShape" mc:Ignorable="w14 w15 w16se w16cid w16 w16cex w16sdtdh wp14">
+  <w:abstractNum w:abstractNumId="0" w15:restartNumberingAfterBreak="0">
+    <w:nsid w:val="575F2E7A"/>
+    <w:multiLevelType w:val="hybridMultilevel"/>
+    <w:tmpl w:val="7EB2FC3A"/>
+    <w:lvl w:ilvl="0" w:tplc="240A0001">
+      <w:start w:val="1"/>
+      <w:numFmt w:val="bullet"/>
+      <w:lvlText w:val=""/>
+      <w:lvlJc w:val="left"/>
+      <w:pPr>
+        <w:ind w:left="720" w:hanging="360"/>
+      </w:pPr>
+      <w:rPr>
+        <w:rFonts w:ascii="Symbol" w:hAnsi="Symbol" w:hint="default"/>
+      </w:rPr>
+    </w:lvl>
+    <w:lvl w:ilvl="1" w:tplc="240A0003">
+      <w:start w:val="1"/>
+      <w:numFmt w:val="bullet"/>
+      <w:lvlText w:val="o"/>
+      <w:lvlJc w:val="left"/>
+      <w:pPr>
+        <w:ind w:left="1440" w:hanging="360"/>
+      </w:pPr>
+      <w:rPr>
+        <w:rFonts w:ascii="Courier New" w:hAnsi="Courier New" w:cs="Courier New" w:hint="default"/>
+      </w:rPr>
+    </w:lvl>
+    <w:lvl w:ilvl="2" w:tplc="240A0005" w:tentative="1">
+      <w:start w:val="1"/>
+      <w:numFmt w:val="bullet"/>
+      <w:lvlText w:val=""/>
+      <w:lvlJc w:val="left"/>
+      <w:pPr>
+        <w:ind w:left="2160" w:hanging="360"/>
+      </w:pPr>
+      <w:rPr>
+        <w:rFonts w:ascii="Wingdings" w:hAnsi="Wingdings" w:hint="default"/>
+      </w:rPr>
+    </w:lvl>
+    <w:lvl w:ilvl="3" w:tplc="240A0001" w:tentative="1">
+      <w:start w:val="1"/>
+      <w:numFmt w:val="bullet"/>
+      <w:lvlText w:val=""/>
+      <w:lvlJc w:val="left"/>
+      <w:pPr>
+        <w:ind w:left="2880" w:hanging="360"/>
+      </w:pPr>
+      <w:rPr>
+        <w:rFonts w:ascii="Symbol" w:hAnsi="Symbol" w:hint="default"/>
+      </w:rPr>
+    </w:lvl>
+    <w:lvl w:ilvl="4" w:tplc="240A0003" w:tentative="1">
+      <w:start w:val="1"/>
+      <w:numFmt w:val="bullet"/>
+      <w:lvlText w:val="o"/>
+      <w:lvlJc w:val="left"/>
+      <w:pPr>
+        <w:ind w:left="3600" w:hanging="360"/>
+      </w:pPr>
+      <w:rPr>
+        <w:rFonts w:ascii="Courier New" w:hAnsi="Courier New" w:cs="Courier New" w:hint="default"/>
+      </w:rPr>
+    </w:lvl>
+    <w:lvl w:ilvl="5" w:tplc="240A0005" w:tentative="1">
+      <w:start w:val="1"/>
+      <w:numFmt w:val="bullet"/>
+      <w:lvlText w:val=""/>
+      <w:lvlJc w:val="left"/>
+      <w:pPr>
+        <w:ind w:left="4320" w:hanging="360"/>
+      </w:pPr>
+      <w:rPr>
+        <w:rFonts w:ascii="Wingdings" w:hAnsi="Wingdings" w:hint="default"/>
+      </w:rPr>
+    </w:lvl>
+    <w:lvl w:ilvl="6" w:tplc="240A0001" w:tentative="1">
+      <w:start w:val="1"/>
+      <w:numFmt w:val="bullet"/>
+      <w:lvlText w:val=""/>
+      <w:lvlJc w:val="left"/>
+      <w:pPr>
+        <w:ind w:left="5040" w:hanging="360"/>
+      </w:pPr>
+      <w:rPr>
+        <w:rFonts w:ascii="Symbol" w:hAnsi="Symbol" w:hint="default"/>
+      </w:rPr>
+    </w:lvl>
+    <w:lvl w:ilvl="7" w:tplc="240A0003" w:tentative="1">
+      <w:start w:val="1"/>
+      <w:numFmt w:val="bullet"/>
+      <w:lvlText w:val="o"/>
+      <w:lvlJc w:val="left"/>
+      <w:pPr>
+        <w:ind w:left="5760" w:hanging="360"/>
+      </w:pPr>
+      <w:rPr>
+        <w:rFonts w:ascii="Courier New" w:hAnsi="Courier New" w:cs="Courier New" w:hint="default"/>
+      </w:rPr>
+    </w:lvl>
+    <w:lvl w:ilvl="8" w:tplc="240A0005" w:tentative="1">
+      <w:start w:val="1"/>
+      <w:numFmt w:val="bullet"/>
+      <w:lvlText w:val=""/>
+      <w:lvlJc w:val="left"/>
+      <w:pPr>
+        <w:ind w:left="6480" w:hanging="360"/>
+      </w:pPr>
+      <w:rPr>
+        <w:rFonts w:ascii="Wingdings" w:hAnsi="Wingdings" w:hint="default"/>
+      </w:rPr>
+    </w:lvl>
+  </w:abstractNum>
+  <w:num w:numId="1">
+    <w:abstractNumId w:val="0"/>
+  </w:num>
+</w:numbering>
 </file>
 
 <file path=word/styles.xml><?xml version="1.0" encoding="utf-8"?>
@@ -781,7 +2151,6 @@
   <w:style w:type="character" w:default="1" w:styleId="Fuentedeprrafopredeter">
     <w:name w:val="Default Paragraph Font"/>
     <w:uiPriority w:val="1"/>
-    <w:semiHidden/>
     <w:unhideWhenUsed/>
   </w:style>
   <w:style w:type="table" w:default="1" w:styleId="Tablanormal">
@@ -864,6 +2233,25 @@
       <w:sz w:val="26"/>
       <w:szCs w:val="26"/>
     </w:rPr>
+  </w:style>
+  <w:style w:type="paragraph" w:styleId="Prrafodelista">
+    <w:name w:val="List Paragraph"/>
+    <w:basedOn w:val="Normal"/>
+    <w:uiPriority w:val="34"/>
+    <w:qFormat/>
+    <w:rsid w:val="000B5BF0"/>
+    <w:pPr>
+      <w:ind w:left="720"/>
+      <w:contextualSpacing/>
+    </w:pPr>
+  </w:style>
+  <w:style w:type="paragraph" w:styleId="Bibliografa">
+    <w:name w:val="Bibliography"/>
+    <w:basedOn w:val="Normal"/>
+    <w:next w:val="Normal"/>
+    <w:uiPriority w:val="37"/>
+    <w:unhideWhenUsed/>
+    <w:rsid w:val="00823AC5"/>
   </w:style>
 </w:styles>
 </file>
@@ -1161,4 +2549,52 @@
     </a:ext>
   </a:extLst>
 </a:theme>
+</file>
+
+<file path=customXml/item1.xml><?xml version="1.0" encoding="utf-8"?>
+<b:Sources xmlns:b="http://schemas.openxmlformats.org/officeDocument/2006/bibliography" xmlns="http://schemas.openxmlformats.org/officeDocument/2006/bibliography" SelectedStyle="\APASixthEditionOfficeOnline.xsl" StyleName="APA" Version="6">
+  <b:Source>
+    <b:Tag>Cor09</b:Tag>
+    <b:SourceType>Book</b:SourceType>
+    <b:Guid>{AEE54D88-7DBB-4A31-85DF-94647F347AA0}</b:Guid>
+    <b:Title>Introduction to Algorithms, Third edition </b:Title>
+    <b:Year>2009</b:Year>
+    <b:City>Massachusetts </b:City>
+    <b:Publisher>MIT Press</b:Publisher>
+    <b:Author>
+      <b:Author>
+        <b:NameList>
+          <b:Person>
+            <b:Last>Cormen</b:Last>
+            <b:First>Thomas</b:First>
+            <b:Middle>H.</b:Middle>
+          </b:Person>
+          <b:Person>
+            <b:Last>Leiserson</b:Last>
+            <b:First>Charles</b:First>
+            <b:Middle>E.</b:Middle>
+          </b:Person>
+          <b:Person>
+            <b:Last>Rivest</b:Last>
+            <b:First>Ronald</b:First>
+            <b:Middle>L.</b:Middle>
+          </b:Person>
+          <b:Person>
+            <b:Last>Stein</b:Last>
+            <b:First>Clifford</b:First>
+          </b:Person>
+        </b:NameList>
+      </b:Author>
+    </b:Author>
+    <b:RefOrder>1</b:RefOrder>
+  </b:Source>
+</b:Sources>
+</file>
+
+<file path=customXml/itemProps1.xml><?xml version="1.0" encoding="utf-8"?>
+<ds:datastoreItem xmlns:ds="http://schemas.openxmlformats.org/officeDocument/2006/customXml" ds:itemID="{9EF3D05F-2626-415C-A8E9-2FC5AED4BD51}">
+  <ds:schemaRefs>
+    <ds:schemaRef ds:uri="http://schemas.openxmlformats.org/officeDocument/2006/bibliography"/>
+  </ds:schemaRefs>
+</ds:datastoreItem>
 </file>
</xml_diff>

<commit_message>
Se trabajo en las ideas de soluciones
</commit_message>
<xml_diff>
--- a/doc/The enginnering method.docx
+++ b/doc/The enginnering method.docx
@@ -679,6 +679,7 @@
           <w:id w:val="238212749"/>
           <w:citation/>
         </w:sdtPr>
+        <w:sdtEndPr/>
         <w:sdtContent>
           <w:r>
             <w:rPr>
@@ -993,6 +994,7 @@
           <w:id w:val="-445543847"/>
           <w:citation/>
         </w:sdtPr>
+        <w:sdtEndPr/>
         <w:sdtContent>
           <w:r>
             <w:rPr>
@@ -1217,6 +1219,7 @@
           <w:id w:val="-707716986"/>
           <w:citation/>
         </w:sdtPr>
+        <w:sdtEndPr/>
         <w:sdtContent>
           <w:r>
             <w:rPr>
@@ -1254,14 +1257,6 @@
     </w:p>
     <w:p>
       <w:pPr>
-        <w:pStyle w:val="Ttulo2"/>
-        <w:rPr>
-          <w:lang w:val="en-US"/>
-        </w:rPr>
-      </w:pPr>
-    </w:p>
-    <w:p>
-      <w:pPr>
         <w:pStyle w:val="Ttulo1"/>
         <w:rPr>
           <w:lang w:val="en-US"/>
@@ -1276,6 +1271,300 @@
     </w:p>
     <w:p>
       <w:pPr>
+        <w:pStyle w:val="Prrafodelista"/>
+        <w:numPr>
+          <w:ilvl w:val="0"/>
+          <w:numId w:val="2"/>
+        </w:numPr>
+        <w:rPr>
+          <w:lang w:val="en-US"/>
+        </w:rPr>
+      </w:pPr>
+      <w:r>
+        <w:rPr>
+          <w:lang w:val="en-US"/>
+        </w:rPr>
+        <w:t xml:space="preserve">Alternative 1: </w:t>
+      </w:r>
+      <w:r>
+        <w:rPr>
+          <w:lang w:val="en-US"/>
+        </w:rPr>
+        <w:t xml:space="preserve">Get the location from the </w:t>
+      </w:r>
+      <w:r>
+        <w:rPr>
+          <w:lang w:val="en-US"/>
+        </w:rPr>
+        <w:t>user’s</w:t>
+      </w:r>
+      <w:r>
+        <w:rPr>
+          <w:lang w:val="en-US"/>
+        </w:rPr>
+        <w:t xml:space="preserve"> device, and use it has a starting node, </w:t>
+      </w:r>
+      <w:r>
+        <w:rPr>
+          <w:lang w:val="en-US"/>
+        </w:rPr>
+        <w:t>from here, the user can decide where to go</w:t>
+      </w:r>
+      <w:r>
+        <w:rPr>
+          <w:lang w:val="en-US"/>
+        </w:rPr>
+        <w:t xml:space="preserve">, this should have a way of to toggle the distances or </w:t>
+      </w:r>
+      <w:r>
+        <w:rPr>
+          <w:lang w:val="en-US"/>
+        </w:rPr>
+        <w:t>not, as the user might not always care for how optimal the path is</w:t>
+      </w:r>
+      <w:r>
+        <w:rPr>
+          <w:lang w:val="en-US"/>
+        </w:rPr>
+        <w:t>, but would just like to see what options they have</w:t>
+      </w:r>
+    </w:p>
+    <w:p>
+      <w:pPr>
+        <w:pStyle w:val="Prrafodelista"/>
+        <w:numPr>
+          <w:ilvl w:val="0"/>
+          <w:numId w:val="2"/>
+        </w:numPr>
+        <w:rPr>
+          <w:lang w:val="en-US"/>
+        </w:rPr>
+      </w:pPr>
+      <w:r>
+        <w:rPr>
+          <w:lang w:val="en-US"/>
+        </w:rPr>
+        <w:t xml:space="preserve">Alternative 2: Create the representation of the map using graphs, this way, the user can choose the </w:t>
+      </w:r>
+      <w:r>
+        <w:rPr>
+          <w:lang w:val="en-US"/>
+        </w:rPr>
+        <w:t>vertex they’re closest to as the starting point, then they can choose where they want to go</w:t>
+      </w:r>
+      <w:r>
+        <w:rPr>
+          <w:lang w:val="en-US"/>
+        </w:rPr>
+        <w:t>,</w:t>
+      </w:r>
+      <w:r>
+        <w:rPr>
+          <w:lang w:val="en-US"/>
+        </w:rPr>
+        <w:t xml:space="preserve"> </w:t>
+      </w:r>
+      <w:r>
+        <w:rPr>
+          <w:lang w:val="en-US"/>
+        </w:rPr>
+        <w:t>this should have a way to toggle the distances or not, as the user might not always care for how optimal the path is, but would just like to see what options they have</w:t>
+      </w:r>
+    </w:p>
+    <w:p>
+      <w:pPr>
+        <w:pStyle w:val="Prrafodelista"/>
+        <w:numPr>
+          <w:ilvl w:val="0"/>
+          <w:numId w:val="2"/>
+        </w:numPr>
+        <w:rPr>
+          <w:lang w:val="en-US"/>
+        </w:rPr>
+      </w:pPr>
+      <w:r>
+        <w:rPr>
+          <w:lang w:val="en-US"/>
+        </w:rPr>
+        <w:t>Alternative 3:</w:t>
+      </w:r>
+      <w:r>
+        <w:rPr>
+          <w:lang w:val="en-US"/>
+        </w:rPr>
+        <w:t xml:space="preserve"> Use </w:t>
+      </w:r>
+      <w:r>
+        <w:rPr>
+          <w:lang w:val="en-US"/>
+        </w:rPr>
+        <w:t>satellite</w:t>
+      </w:r>
+      <w:r>
+        <w:rPr>
+          <w:lang w:val="en-US"/>
+        </w:rPr>
+        <w:t xml:space="preserve"> image</w:t>
+      </w:r>
+      <w:r>
+        <w:rPr>
+          <w:lang w:val="en-US"/>
+        </w:rPr>
+        <w:t>s</w:t>
+      </w:r>
+      <w:r>
+        <w:rPr>
+          <w:lang w:val="en-US"/>
+        </w:rPr>
+        <w:t xml:space="preserve"> to guide the user through the best path the </w:t>
+      </w:r>
+      <w:r>
+        <w:rPr>
+          <w:lang w:val="en-US"/>
+        </w:rPr>
+        <w:t>program has found</w:t>
+      </w:r>
+      <w:r>
+        <w:rPr>
+          <w:lang w:val="en-US"/>
+        </w:rPr>
+        <w:t xml:space="preserve"> </w:t>
+      </w:r>
+      <w:r>
+        <w:rPr>
+          <w:lang w:val="en-US"/>
+        </w:rPr>
+        <w:t>this should have a way to toggle the distances or not, as the user might not always care for how optimal the path is, but would just like to see what options they have</w:t>
+      </w:r>
+    </w:p>
+    <w:p>
+      <w:pPr>
+        <w:pStyle w:val="Prrafodelista"/>
+        <w:numPr>
+          <w:ilvl w:val="0"/>
+          <w:numId w:val="2"/>
+        </w:numPr>
+        <w:rPr>
+          <w:lang w:val="en-US"/>
+        </w:rPr>
+      </w:pPr>
+      <w:r>
+        <w:rPr>
+          <w:lang w:val="en-US"/>
+        </w:rPr>
+        <w:t xml:space="preserve">Alternative 4:  Use the photo of the </w:t>
+      </w:r>
+      <w:r>
+        <w:rPr>
+          <w:lang w:val="en-US"/>
+        </w:rPr>
+        <w:t xml:space="preserve">university’s schematics we were given as a map, and overlay it with the graph, this way the user would have a very complete view of the </w:t>
+      </w:r>
+      <w:r>
+        <w:rPr>
+          <w:lang w:val="en-US"/>
+        </w:rPr>
+        <w:t>path and university</w:t>
+      </w:r>
+      <w:r>
+        <w:rPr>
+          <w:lang w:val="en-US"/>
+        </w:rPr>
+        <w:t xml:space="preserve"> </w:t>
+      </w:r>
+      <w:r>
+        <w:rPr>
+          <w:lang w:val="en-US"/>
+        </w:rPr>
+        <w:t>this should have a way to toggle the distances or not, as the user might not always care for how optimal the path is, but would just like to see what options they have</w:t>
+      </w:r>
+    </w:p>
+    <w:p>
+      <w:pPr>
+        <w:pStyle w:val="Prrafodelista"/>
+        <w:numPr>
+          <w:ilvl w:val="0"/>
+          <w:numId w:val="2"/>
+        </w:numPr>
+        <w:rPr>
+          <w:lang w:val="en-US"/>
+        </w:rPr>
+      </w:pPr>
+      <w:r>
+        <w:rPr>
+          <w:lang w:val="en-US"/>
+        </w:rPr>
+        <w:t xml:space="preserve">Alternative 5: Just create a graph, each vertex would have a name, </w:t>
+      </w:r>
+      <w:r>
+        <w:rPr>
+          <w:lang w:val="en-US"/>
+        </w:rPr>
+        <w:t xml:space="preserve">which would be chosen </w:t>
+      </w:r>
+      <w:r>
+        <w:rPr>
+          <w:lang w:val="en-US"/>
+        </w:rPr>
+        <w:t>depending on</w:t>
+      </w:r>
+      <w:r>
+        <w:rPr>
+          <w:lang w:val="en-US"/>
+        </w:rPr>
+        <w:t xml:space="preserve"> if said vertex is a corridor or building</w:t>
+      </w:r>
+      <w:r>
+        <w:rPr>
+          <w:lang w:val="en-US"/>
+        </w:rPr>
+        <w:t xml:space="preserve"> </w:t>
+      </w:r>
+      <w:r>
+        <w:rPr>
+          <w:lang w:val="en-US"/>
+        </w:rPr>
+        <w:t>this should have a way to toggle the distances or not, as the user might not always care for how optimal the path is, but would just like to see what options they have</w:t>
+      </w:r>
+    </w:p>
+    <w:p>
+      <w:pPr>
+        <w:pStyle w:val="Prrafodelista"/>
+        <w:numPr>
+          <w:ilvl w:val="0"/>
+          <w:numId w:val="2"/>
+        </w:numPr>
+        <w:rPr>
+          <w:lang w:val="en-US"/>
+        </w:rPr>
+      </w:pPr>
+      <w:r>
+        <w:rPr>
+          <w:lang w:val="en-US"/>
+        </w:rPr>
+        <w:t>Alternative 6:</w:t>
+      </w:r>
+      <w:r>
+        <w:rPr>
+          <w:lang w:val="en-US"/>
+        </w:rPr>
+        <w:t xml:space="preserve"> Cut most of the paths from the </w:t>
+      </w:r>
+      <w:r>
+        <w:rPr>
+          <w:lang w:val="en-US"/>
+        </w:rPr>
+        <w:t xml:space="preserve">map, so we can save resources and have less calculations. This way, we could use the vertex only as the university’s buildings, simplifying the map a lot, given that there are only a hand full of </w:t>
+      </w:r>
+      <w:r>
+        <w:rPr>
+          <w:lang w:val="en-US"/>
+        </w:rPr>
+        <w:t xml:space="preserve">buildings. </w:t>
+      </w:r>
+    </w:p>
+    <w:p>
+      <w:pPr>
         <w:pStyle w:val="Ttulo1"/>
         <w:rPr>
           <w:lang w:val="en-US"/>
@@ -1285,6 +1574,7 @@
         <w:rPr>
           <w:lang w:val="en-US"/>
         </w:rPr>
+        <w:lastRenderedPageBreak/>
         <w:t>Transition of the formulation of ideas to preliminary design ideas</w:t>
       </w:r>
     </w:p>
@@ -1464,6 +1754,10 @@
     <w:sdt>
       <w:sdtPr>
         <w:rPr>
+          <w:rFonts w:asciiTheme="minorHAnsi" w:eastAsiaTheme="minorHAnsi" w:hAnsiTheme="minorHAnsi" w:cstheme="minorBidi"/>
+          <w:color w:val="auto"/>
+          <w:sz w:val="22"/>
+          <w:szCs w:val="22"/>
           <w:lang w:val="es-ES"/>
         </w:rPr>
         <w:id w:val="-397287248"/>
@@ -1474,10 +1768,6 @@
       </w:sdtPr>
       <w:sdtEndPr>
         <w:rPr>
-          <w:rFonts w:asciiTheme="minorHAnsi" w:eastAsiaTheme="minorHAnsi" w:hAnsiTheme="minorHAnsi" w:cstheme="minorBidi"/>
-          <w:color w:val="auto"/>
-          <w:sz w:val="22"/>
-          <w:szCs w:val="22"/>
           <w:lang w:val="es-CO"/>
         </w:rPr>
       </w:sdtEndPr>
@@ -1507,6 +1797,7 @@
             <w:id w:val="111145805"/>
             <w:bibliography/>
           </w:sdtPr>
+          <w:sdtEndPr/>
           <w:sdtContent>
             <w:p>
               <w:pPr>
@@ -1700,8 +1991,124 @@
       </w:rPr>
     </w:lvl>
   </w:abstractNum>
+  <w:abstractNum w:abstractNumId="1" w15:restartNumberingAfterBreak="0">
+    <w:nsid w:val="74F939E4"/>
+    <w:multiLevelType w:val="hybridMultilevel"/>
+    <w:tmpl w:val="5CF0E574"/>
+    <w:lvl w:ilvl="0" w:tplc="240A0001">
+      <w:start w:val="1"/>
+      <w:numFmt w:val="bullet"/>
+      <w:lvlText w:val=""/>
+      <w:lvlJc w:val="left"/>
+      <w:pPr>
+        <w:ind w:left="720" w:hanging="360"/>
+      </w:pPr>
+      <w:rPr>
+        <w:rFonts w:ascii="Symbol" w:hAnsi="Symbol" w:hint="default"/>
+      </w:rPr>
+    </w:lvl>
+    <w:lvl w:ilvl="1" w:tplc="240A0003" w:tentative="1">
+      <w:start w:val="1"/>
+      <w:numFmt w:val="bullet"/>
+      <w:lvlText w:val="o"/>
+      <w:lvlJc w:val="left"/>
+      <w:pPr>
+        <w:ind w:left="1440" w:hanging="360"/>
+      </w:pPr>
+      <w:rPr>
+        <w:rFonts w:ascii="Courier New" w:hAnsi="Courier New" w:cs="Courier New" w:hint="default"/>
+      </w:rPr>
+    </w:lvl>
+    <w:lvl w:ilvl="2" w:tplc="240A0005" w:tentative="1">
+      <w:start w:val="1"/>
+      <w:numFmt w:val="bullet"/>
+      <w:lvlText w:val=""/>
+      <w:lvlJc w:val="left"/>
+      <w:pPr>
+        <w:ind w:left="2160" w:hanging="360"/>
+      </w:pPr>
+      <w:rPr>
+        <w:rFonts w:ascii="Wingdings" w:hAnsi="Wingdings" w:hint="default"/>
+      </w:rPr>
+    </w:lvl>
+    <w:lvl w:ilvl="3" w:tplc="240A0001" w:tentative="1">
+      <w:start w:val="1"/>
+      <w:numFmt w:val="bullet"/>
+      <w:lvlText w:val=""/>
+      <w:lvlJc w:val="left"/>
+      <w:pPr>
+        <w:ind w:left="2880" w:hanging="360"/>
+      </w:pPr>
+      <w:rPr>
+        <w:rFonts w:ascii="Symbol" w:hAnsi="Symbol" w:hint="default"/>
+      </w:rPr>
+    </w:lvl>
+    <w:lvl w:ilvl="4" w:tplc="240A0003" w:tentative="1">
+      <w:start w:val="1"/>
+      <w:numFmt w:val="bullet"/>
+      <w:lvlText w:val="o"/>
+      <w:lvlJc w:val="left"/>
+      <w:pPr>
+        <w:ind w:left="3600" w:hanging="360"/>
+      </w:pPr>
+      <w:rPr>
+        <w:rFonts w:ascii="Courier New" w:hAnsi="Courier New" w:cs="Courier New" w:hint="default"/>
+      </w:rPr>
+    </w:lvl>
+    <w:lvl w:ilvl="5" w:tplc="240A0005" w:tentative="1">
+      <w:start w:val="1"/>
+      <w:numFmt w:val="bullet"/>
+      <w:lvlText w:val=""/>
+      <w:lvlJc w:val="left"/>
+      <w:pPr>
+        <w:ind w:left="4320" w:hanging="360"/>
+      </w:pPr>
+      <w:rPr>
+        <w:rFonts w:ascii="Wingdings" w:hAnsi="Wingdings" w:hint="default"/>
+      </w:rPr>
+    </w:lvl>
+    <w:lvl w:ilvl="6" w:tplc="240A0001" w:tentative="1">
+      <w:start w:val="1"/>
+      <w:numFmt w:val="bullet"/>
+      <w:lvlText w:val=""/>
+      <w:lvlJc w:val="left"/>
+      <w:pPr>
+        <w:ind w:left="5040" w:hanging="360"/>
+      </w:pPr>
+      <w:rPr>
+        <w:rFonts w:ascii="Symbol" w:hAnsi="Symbol" w:hint="default"/>
+      </w:rPr>
+    </w:lvl>
+    <w:lvl w:ilvl="7" w:tplc="240A0003" w:tentative="1">
+      <w:start w:val="1"/>
+      <w:numFmt w:val="bullet"/>
+      <w:lvlText w:val="o"/>
+      <w:lvlJc w:val="left"/>
+      <w:pPr>
+        <w:ind w:left="5760" w:hanging="360"/>
+      </w:pPr>
+      <w:rPr>
+        <w:rFonts w:ascii="Courier New" w:hAnsi="Courier New" w:cs="Courier New" w:hint="default"/>
+      </w:rPr>
+    </w:lvl>
+    <w:lvl w:ilvl="8" w:tplc="240A0005" w:tentative="1">
+      <w:start w:val="1"/>
+      <w:numFmt w:val="bullet"/>
+      <w:lvlText w:val=""/>
+      <w:lvlJc w:val="left"/>
+      <w:pPr>
+        <w:ind w:left="6480" w:hanging="360"/>
+      </w:pPr>
+      <w:rPr>
+        <w:rFonts w:ascii="Wingdings" w:hAnsi="Wingdings" w:hint="default"/>
+      </w:rPr>
+    </w:lvl>
+  </w:abstractNum>
   <w:num w:numId="1">
     <w:abstractNumId w:val="0"/>
+  </w:num>
+  <w:num w:numId="2">
+    <w:abstractNumId w:val="1"/>
   </w:num>
 </w:numbering>
 </file>
@@ -2151,6 +2558,7 @@
   <w:style w:type="character" w:default="1" w:styleId="Fuentedeprrafopredeter">
     <w:name w:val="Default Paragraph Font"/>
     <w:uiPriority w:val="1"/>
+    <w:semiHidden/>
     <w:unhideWhenUsed/>
   </w:style>
   <w:style w:type="table" w:default="1" w:styleId="Tablanormal">

</xml_diff>

<commit_message>
Se termina el metodo de la ingenieria, creo
</commit_message>
<xml_diff>
--- a/doc/The enginnering method.docx
+++ b/doc/The enginnering method.docx
@@ -19,7 +19,11 @@
     <w:sdt>
       <w:sdtPr>
         <w:rPr>
-          <w:lang w:val="es-ES"/>
+          <w:rFonts w:asciiTheme="minorHAnsi" w:eastAsiaTheme="minorHAnsi" w:hAnsiTheme="minorHAnsi" w:cstheme="minorBidi"/>
+          <w:color w:val="auto"/>
+          <w:sz w:val="22"/>
+          <w:szCs w:val="22"/>
+          <w:lang w:val="es-ES" w:eastAsia="en-US"/>
         </w:rPr>
         <w:id w:val="-118304108"/>
         <w:docPartObj>
@@ -29,14 +33,9 @@
       </w:sdtPr>
       <w:sdtEndPr>
         <w:rPr>
-          <w:rFonts w:asciiTheme="minorHAnsi" w:eastAsiaTheme="minorHAnsi" w:hAnsiTheme="minorHAnsi" w:cstheme="minorBidi"/>
           <w:b/>
           <w:bCs/>
-          <w:color w:val="auto"/>
-          <w:sz w:val="22"/>
-          <w:szCs w:val="22"/>
           <w:highlight w:val="yellow"/>
-          <w:lang w:eastAsia="en-US"/>
         </w:rPr>
       </w:sdtEndPr>
       <w:sdtContent>
@@ -58,7 +57,9 @@
               <w:tab w:val="right" w:leader="dot" w:pos="8828"/>
             </w:tabs>
             <w:rPr>
+              <w:rFonts w:eastAsiaTheme="minorEastAsia"/>
               <w:noProof/>
+              <w:lang w:eastAsia="es-CO"/>
             </w:rPr>
           </w:pPr>
           <w:r>
@@ -79,7 +80,7 @@
             </w:rPr>
             <w:fldChar w:fldCharType="separate"/>
           </w:r>
-          <w:hyperlink w:anchor="_Toc87611645" w:history="1">
+          <w:hyperlink w:anchor="_Toc87649283" w:history="1">
             <w:r>
               <w:rPr>
                 <w:rStyle w:val="Hipervnculo"/>
@@ -107,7 +108,7 @@
                 <w:noProof/>
                 <w:webHidden/>
               </w:rPr>
-              <w:instrText xml:space="preserve"> PAGEREF _Toc87611645 \h </w:instrText>
+              <w:instrText xml:space="preserve"> PAGEREF _Toc87649283 \h </w:instrText>
             </w:r>
             <w:r>
               <w:rPr>
@@ -145,10 +146,12 @@
               <w:tab w:val="right" w:leader="dot" w:pos="8828"/>
             </w:tabs>
             <w:rPr>
+              <w:rFonts w:eastAsiaTheme="minorEastAsia"/>
               <w:noProof/>
+              <w:lang w:eastAsia="es-CO"/>
             </w:rPr>
           </w:pPr>
-          <w:hyperlink w:anchor="_Toc87611646" w:history="1">
+          <w:hyperlink w:anchor="_Toc87649284" w:history="1">
             <w:r>
               <w:rPr>
                 <w:rStyle w:val="Hipervnculo"/>
@@ -176,7 +179,7 @@
                 <w:noProof/>
                 <w:webHidden/>
               </w:rPr>
-              <w:instrText xml:space="preserve"> PAGEREF _Toc87611646 \h </w:instrText>
+              <w:instrText xml:space="preserve"> PAGEREF _Toc87649284 \h </w:instrText>
             </w:r>
             <w:r>
               <w:rPr>
@@ -214,10 +217,12 @@
               <w:tab w:val="right" w:leader="dot" w:pos="8828"/>
             </w:tabs>
             <w:rPr>
+              <w:rFonts w:eastAsiaTheme="minorEastAsia"/>
               <w:noProof/>
+              <w:lang w:eastAsia="es-CO"/>
             </w:rPr>
           </w:pPr>
-          <w:hyperlink w:anchor="_Toc87611647" w:history="1">
+          <w:hyperlink w:anchor="_Toc87649285" w:history="1">
             <w:r>
               <w:rPr>
                 <w:rStyle w:val="Hipervnculo"/>
@@ -245,7 +250,7 @@
                 <w:noProof/>
                 <w:webHidden/>
               </w:rPr>
-              <w:instrText xml:space="preserve"> PAGEREF _Toc87611647 \h </w:instrText>
+              <w:instrText xml:space="preserve"> PAGEREF _Toc87649285 \h </w:instrText>
             </w:r>
             <w:r>
               <w:rPr>
@@ -283,10 +288,12 @@
               <w:tab w:val="right" w:leader="dot" w:pos="8828"/>
             </w:tabs>
             <w:rPr>
+              <w:rFonts w:eastAsiaTheme="minorEastAsia"/>
               <w:noProof/>
+              <w:lang w:eastAsia="es-CO"/>
             </w:rPr>
           </w:pPr>
-          <w:hyperlink w:anchor="_Toc87611648" w:history="1">
+          <w:hyperlink w:anchor="_Toc87649286" w:history="1">
             <w:r>
               <w:rPr>
                 <w:rStyle w:val="Hipervnculo"/>
@@ -314,7 +321,7 @@
                 <w:noProof/>
                 <w:webHidden/>
               </w:rPr>
-              <w:instrText xml:space="preserve"> PAGEREF _Toc87611648 \h </w:instrText>
+              <w:instrText xml:space="preserve"> PAGEREF _Toc87649286 \h </w:instrText>
             </w:r>
             <w:r>
               <w:rPr>
@@ -352,10 +359,12 @@
               <w:tab w:val="right" w:leader="dot" w:pos="8828"/>
             </w:tabs>
             <w:rPr>
+              <w:rFonts w:eastAsiaTheme="minorEastAsia"/>
               <w:noProof/>
+              <w:lang w:eastAsia="es-CO"/>
             </w:rPr>
           </w:pPr>
-          <w:hyperlink w:anchor="_Toc87611649" w:history="1">
+          <w:hyperlink w:anchor="_Toc87649287" w:history="1">
             <w:r>
               <w:rPr>
                 <w:rStyle w:val="Hipervnculo"/>
@@ -383,7 +392,7 @@
                 <w:noProof/>
                 <w:webHidden/>
               </w:rPr>
-              <w:instrText xml:space="preserve"> PAGEREF _Toc87611649 \h </w:instrText>
+              <w:instrText xml:space="preserve"> PAGEREF _Toc87649287 \h </w:instrText>
             </w:r>
             <w:r>
               <w:rPr>
@@ -421,10 +430,12 @@
               <w:tab w:val="right" w:leader="dot" w:pos="8828"/>
             </w:tabs>
             <w:rPr>
+              <w:rFonts w:eastAsiaTheme="minorEastAsia"/>
               <w:noProof/>
+              <w:lang w:eastAsia="es-CO"/>
             </w:rPr>
           </w:pPr>
-          <w:hyperlink w:anchor="_Toc87611650" w:history="1">
+          <w:hyperlink w:anchor="_Toc87649288" w:history="1">
             <w:r>
               <w:rPr>
                 <w:rStyle w:val="Hipervnculo"/>
@@ -452,7 +463,7 @@
                 <w:noProof/>
                 <w:webHidden/>
               </w:rPr>
-              <w:instrText xml:space="preserve"> PAGEREF _Toc87611650 \h </w:instrText>
+              <w:instrText xml:space="preserve"> PAGEREF _Toc87649288 \h </w:instrText>
             </w:r>
             <w:r>
               <w:rPr>
@@ -490,10 +501,12 @@
               <w:tab w:val="right" w:leader="dot" w:pos="8828"/>
             </w:tabs>
             <w:rPr>
+              <w:rFonts w:eastAsiaTheme="minorEastAsia"/>
               <w:noProof/>
+              <w:lang w:eastAsia="es-CO"/>
             </w:rPr>
           </w:pPr>
-          <w:hyperlink w:anchor="_Toc87611651" w:history="1">
+          <w:hyperlink w:anchor="_Toc87649289" w:history="1">
             <w:r>
               <w:rPr>
                 <w:rStyle w:val="Hipervnculo"/>
@@ -521,7 +534,7 @@
                 <w:noProof/>
                 <w:webHidden/>
               </w:rPr>
-              <w:instrText xml:space="preserve"> PAGEREF _Toc87611651 \h </w:instrText>
+              <w:instrText xml:space="preserve"> PAGEREF _Toc87649289 \h </w:instrText>
             </w:r>
             <w:r>
               <w:rPr>
@@ -559,10 +572,12 @@
               <w:tab w:val="right" w:leader="dot" w:pos="8828"/>
             </w:tabs>
             <w:rPr>
+              <w:rFonts w:eastAsiaTheme="minorEastAsia"/>
               <w:noProof/>
+              <w:lang w:eastAsia="es-CO"/>
             </w:rPr>
           </w:pPr>
-          <w:hyperlink w:anchor="_Toc87611652" w:history="1">
+          <w:hyperlink w:anchor="_Toc87649290" w:history="1">
             <w:r>
               <w:rPr>
                 <w:rStyle w:val="Hipervnculo"/>
@@ -590,7 +605,7 @@
                 <w:noProof/>
                 <w:webHidden/>
               </w:rPr>
-              <w:instrText xml:space="preserve"> PAGEREF _Toc87611652 \h </w:instrText>
+              <w:instrText xml:space="preserve"> PAGEREF _Toc87649290 \h </w:instrText>
             </w:r>
             <w:r>
               <w:rPr>
@@ -628,10 +643,12 @@
               <w:tab w:val="right" w:leader="dot" w:pos="8828"/>
             </w:tabs>
             <w:rPr>
+              <w:rFonts w:eastAsiaTheme="minorEastAsia"/>
               <w:noProof/>
+              <w:lang w:eastAsia="es-CO"/>
             </w:rPr>
           </w:pPr>
-          <w:hyperlink w:anchor="_Toc87611653" w:history="1">
+          <w:hyperlink w:anchor="_Toc87649291" w:history="1">
             <w:r>
               <w:rPr>
                 <w:rStyle w:val="Hipervnculo"/>
@@ -659,7 +676,7 @@
                 <w:noProof/>
                 <w:webHidden/>
               </w:rPr>
-              <w:instrText xml:space="preserve"> PAGEREF _Toc87611653 \h </w:instrText>
+              <w:instrText xml:space="preserve"> PAGEREF _Toc87649291 \h </w:instrText>
             </w:r>
             <w:r>
               <w:rPr>
@@ -697,10 +714,12 @@
               <w:tab w:val="right" w:leader="dot" w:pos="8828"/>
             </w:tabs>
             <w:rPr>
+              <w:rFonts w:eastAsiaTheme="minorEastAsia"/>
               <w:noProof/>
+              <w:lang w:eastAsia="es-CO"/>
             </w:rPr>
           </w:pPr>
-          <w:hyperlink w:anchor="_Toc87611654" w:history="1">
+          <w:hyperlink w:anchor="_Toc87649292" w:history="1">
             <w:r>
               <w:rPr>
                 <w:rStyle w:val="Hipervnculo"/>
@@ -728,7 +747,7 @@
                 <w:noProof/>
                 <w:webHidden/>
               </w:rPr>
-              <w:instrText xml:space="preserve"> PAGEREF _Toc87611654 \h </w:instrText>
+              <w:instrText xml:space="preserve"> PAGEREF _Toc87649292 \h </w:instrText>
             </w:r>
             <w:r>
               <w:rPr>
@@ -766,10 +785,12 @@
               <w:tab w:val="right" w:leader="dot" w:pos="8828"/>
             </w:tabs>
             <w:rPr>
+              <w:rFonts w:eastAsiaTheme="minorEastAsia"/>
               <w:noProof/>
+              <w:lang w:eastAsia="es-CO"/>
             </w:rPr>
           </w:pPr>
-          <w:hyperlink w:anchor="_Toc87611655" w:history="1">
+          <w:hyperlink w:anchor="_Toc87649293" w:history="1">
             <w:r>
               <w:rPr>
                 <w:rStyle w:val="Hipervnculo"/>
@@ -797,7 +818,7 @@
                 <w:noProof/>
                 <w:webHidden/>
               </w:rPr>
-              <w:instrText xml:space="preserve"> PAGEREF _Toc87611655 \h </w:instrText>
+              <w:instrText xml:space="preserve"> PAGEREF _Toc87649293 \h </w:instrText>
             </w:r>
             <w:r>
               <w:rPr>
@@ -835,10 +856,12 @@
               <w:tab w:val="right" w:leader="dot" w:pos="8828"/>
             </w:tabs>
             <w:rPr>
+              <w:rFonts w:eastAsiaTheme="minorEastAsia"/>
               <w:noProof/>
+              <w:lang w:eastAsia="es-CO"/>
             </w:rPr>
           </w:pPr>
-          <w:hyperlink w:anchor="_Toc87611656" w:history="1">
+          <w:hyperlink w:anchor="_Toc87649294" w:history="1">
             <w:r>
               <w:rPr>
                 <w:rStyle w:val="Hipervnculo"/>
@@ -866,7 +889,7 @@
                 <w:noProof/>
                 <w:webHidden/>
               </w:rPr>
-              <w:instrText xml:space="preserve"> PAGEREF _Toc87611656 \h </w:instrText>
+              <w:instrText xml:space="preserve"> PAGEREF _Toc87649294 \h </w:instrText>
             </w:r>
             <w:r>
               <w:rPr>
@@ -904,10 +927,12 @@
               <w:tab w:val="right" w:leader="dot" w:pos="8828"/>
             </w:tabs>
             <w:rPr>
+              <w:rFonts w:eastAsiaTheme="minorEastAsia"/>
               <w:noProof/>
+              <w:lang w:eastAsia="es-CO"/>
             </w:rPr>
           </w:pPr>
-          <w:hyperlink w:anchor="_Toc87611657" w:history="1">
+          <w:hyperlink w:anchor="_Toc87649295" w:history="1">
             <w:r>
               <w:rPr>
                 <w:rStyle w:val="Hipervnculo"/>
@@ -935,7 +960,291 @@
                 <w:noProof/>
                 <w:webHidden/>
               </w:rPr>
-              <w:instrText xml:space="preserve"> PAGEREF _Toc87611657 \h </w:instrText>
+              <w:instrText xml:space="preserve"> PAGEREF _Toc87649295 \h </w:instrText>
+            </w:r>
+            <w:r>
+              <w:rPr>
+                <w:noProof/>
+                <w:webHidden/>
+              </w:rPr>
+            </w:r>
+            <w:r>
+              <w:rPr>
+                <w:noProof/>
+                <w:webHidden/>
+              </w:rPr>
+              <w:fldChar w:fldCharType="separate"/>
+            </w:r>
+            <w:r>
+              <w:rPr>
+                <w:noProof/>
+                <w:webHidden/>
+              </w:rPr>
+              <w:t>5</w:t>
+            </w:r>
+            <w:r>
+              <w:rPr>
+                <w:noProof/>
+                <w:webHidden/>
+              </w:rPr>
+              <w:fldChar w:fldCharType="end"/>
+            </w:r>
+          </w:hyperlink>
+        </w:p>
+        <w:p>
+          <w:pPr>
+            <w:pStyle w:val="TDC2"/>
+            <w:tabs>
+              <w:tab w:val="right" w:leader="dot" w:pos="8828"/>
+            </w:tabs>
+            <w:rPr>
+              <w:rFonts w:eastAsiaTheme="minorEastAsia"/>
+              <w:noProof/>
+              <w:lang w:eastAsia="es-CO"/>
+            </w:rPr>
+          </w:pPr>
+          <w:hyperlink w:anchor="_Toc87649296" w:history="1">
+            <w:r>
+              <w:rPr>
+                <w:rStyle w:val="Hipervnculo"/>
+                <w:noProof/>
+                <w:lang w:val="en-US"/>
+              </w:rPr>
+              <w:t>Alternative 2:</w:t>
+            </w:r>
+            <w:r>
+              <w:rPr>
+                <w:noProof/>
+                <w:webHidden/>
+              </w:rPr>
+              <w:tab/>
+            </w:r>
+            <w:r>
+              <w:rPr>
+                <w:noProof/>
+                <w:webHidden/>
+              </w:rPr>
+              <w:fldChar w:fldCharType="begin"/>
+            </w:r>
+            <w:r>
+              <w:rPr>
+                <w:noProof/>
+                <w:webHidden/>
+              </w:rPr>
+              <w:instrText xml:space="preserve"> PAGEREF _Toc87649296 \h </w:instrText>
+            </w:r>
+            <w:r>
+              <w:rPr>
+                <w:noProof/>
+                <w:webHidden/>
+              </w:rPr>
+            </w:r>
+            <w:r>
+              <w:rPr>
+                <w:noProof/>
+                <w:webHidden/>
+              </w:rPr>
+              <w:fldChar w:fldCharType="separate"/>
+            </w:r>
+            <w:r>
+              <w:rPr>
+                <w:noProof/>
+                <w:webHidden/>
+              </w:rPr>
+              <w:t>5</w:t>
+            </w:r>
+            <w:r>
+              <w:rPr>
+                <w:noProof/>
+                <w:webHidden/>
+              </w:rPr>
+              <w:fldChar w:fldCharType="end"/>
+            </w:r>
+          </w:hyperlink>
+        </w:p>
+        <w:p>
+          <w:pPr>
+            <w:pStyle w:val="TDC2"/>
+            <w:tabs>
+              <w:tab w:val="right" w:leader="dot" w:pos="8828"/>
+            </w:tabs>
+            <w:rPr>
+              <w:rFonts w:eastAsiaTheme="minorEastAsia"/>
+              <w:noProof/>
+              <w:lang w:eastAsia="es-CO"/>
+            </w:rPr>
+          </w:pPr>
+          <w:hyperlink w:anchor="_Toc87649297" w:history="1">
+            <w:r>
+              <w:rPr>
+                <w:rStyle w:val="Hipervnculo"/>
+                <w:noProof/>
+                <w:lang w:val="en-US"/>
+              </w:rPr>
+              <w:t>Alternative 3:</w:t>
+            </w:r>
+            <w:r>
+              <w:rPr>
+                <w:noProof/>
+                <w:webHidden/>
+              </w:rPr>
+              <w:tab/>
+            </w:r>
+            <w:r>
+              <w:rPr>
+                <w:noProof/>
+                <w:webHidden/>
+              </w:rPr>
+              <w:fldChar w:fldCharType="begin"/>
+            </w:r>
+            <w:r>
+              <w:rPr>
+                <w:noProof/>
+                <w:webHidden/>
+              </w:rPr>
+              <w:instrText xml:space="preserve"> PAGEREF _Toc87649297 \h </w:instrText>
+            </w:r>
+            <w:r>
+              <w:rPr>
+                <w:noProof/>
+                <w:webHidden/>
+              </w:rPr>
+            </w:r>
+            <w:r>
+              <w:rPr>
+                <w:noProof/>
+                <w:webHidden/>
+              </w:rPr>
+              <w:fldChar w:fldCharType="separate"/>
+            </w:r>
+            <w:r>
+              <w:rPr>
+                <w:noProof/>
+                <w:webHidden/>
+              </w:rPr>
+              <w:t>5</w:t>
+            </w:r>
+            <w:r>
+              <w:rPr>
+                <w:noProof/>
+                <w:webHidden/>
+              </w:rPr>
+              <w:fldChar w:fldCharType="end"/>
+            </w:r>
+          </w:hyperlink>
+        </w:p>
+        <w:p>
+          <w:pPr>
+            <w:pStyle w:val="TDC2"/>
+            <w:tabs>
+              <w:tab w:val="right" w:leader="dot" w:pos="8828"/>
+            </w:tabs>
+            <w:rPr>
+              <w:rFonts w:eastAsiaTheme="minorEastAsia"/>
+              <w:noProof/>
+              <w:lang w:eastAsia="es-CO"/>
+            </w:rPr>
+          </w:pPr>
+          <w:hyperlink w:anchor="_Toc87649298" w:history="1">
+            <w:r>
+              <w:rPr>
+                <w:rStyle w:val="Hipervnculo"/>
+                <w:noProof/>
+                <w:lang w:val="en-US"/>
+              </w:rPr>
+              <w:t>Alternative 5:</w:t>
+            </w:r>
+            <w:r>
+              <w:rPr>
+                <w:noProof/>
+                <w:webHidden/>
+              </w:rPr>
+              <w:tab/>
+            </w:r>
+            <w:r>
+              <w:rPr>
+                <w:noProof/>
+                <w:webHidden/>
+              </w:rPr>
+              <w:fldChar w:fldCharType="begin"/>
+            </w:r>
+            <w:r>
+              <w:rPr>
+                <w:noProof/>
+                <w:webHidden/>
+              </w:rPr>
+              <w:instrText xml:space="preserve"> PAGEREF _Toc87649298 \h </w:instrText>
+            </w:r>
+            <w:r>
+              <w:rPr>
+                <w:noProof/>
+                <w:webHidden/>
+              </w:rPr>
+            </w:r>
+            <w:r>
+              <w:rPr>
+                <w:noProof/>
+                <w:webHidden/>
+              </w:rPr>
+              <w:fldChar w:fldCharType="separate"/>
+            </w:r>
+            <w:r>
+              <w:rPr>
+                <w:noProof/>
+                <w:webHidden/>
+              </w:rPr>
+              <w:t>5</w:t>
+            </w:r>
+            <w:r>
+              <w:rPr>
+                <w:noProof/>
+                <w:webHidden/>
+              </w:rPr>
+              <w:fldChar w:fldCharType="end"/>
+            </w:r>
+          </w:hyperlink>
+        </w:p>
+        <w:p>
+          <w:pPr>
+            <w:pStyle w:val="TDC2"/>
+            <w:tabs>
+              <w:tab w:val="right" w:leader="dot" w:pos="8828"/>
+            </w:tabs>
+            <w:rPr>
+              <w:rFonts w:eastAsiaTheme="minorEastAsia"/>
+              <w:noProof/>
+              <w:lang w:eastAsia="es-CO"/>
+            </w:rPr>
+          </w:pPr>
+          <w:hyperlink w:anchor="_Toc87649299" w:history="1">
+            <w:r>
+              <w:rPr>
+                <w:rStyle w:val="Hipervnculo"/>
+                <w:noProof/>
+                <w:lang w:val="en-US"/>
+              </w:rPr>
+              <w:t>Alternative 6:</w:t>
+            </w:r>
+            <w:r>
+              <w:rPr>
+                <w:noProof/>
+                <w:webHidden/>
+              </w:rPr>
+              <w:tab/>
+            </w:r>
+            <w:r>
+              <w:rPr>
+                <w:noProof/>
+                <w:webHidden/>
+              </w:rPr>
+              <w:fldChar w:fldCharType="begin"/>
+            </w:r>
+            <w:r>
+              <w:rPr>
+                <w:noProof/>
+                <w:webHidden/>
+              </w:rPr>
+              <w:instrText xml:space="preserve"> PAGEREF _Toc87649299 \h </w:instrText>
             </w:r>
             <w:r>
               <w:rPr>
@@ -973,10 +1282,12 @@
               <w:tab w:val="right" w:leader="dot" w:pos="8828"/>
             </w:tabs>
             <w:rPr>
+              <w:rFonts w:eastAsiaTheme="minorEastAsia"/>
               <w:noProof/>
+              <w:lang w:eastAsia="es-CO"/>
             </w:rPr>
           </w:pPr>
-          <w:hyperlink w:anchor="_Toc87611658" w:history="1">
+          <w:hyperlink w:anchor="_Toc87649300" w:history="1">
             <w:r>
               <w:rPr>
                 <w:rStyle w:val="Hipervnculo"/>
@@ -1004,7 +1315,7 @@
                 <w:noProof/>
                 <w:webHidden/>
               </w:rPr>
-              <w:instrText xml:space="preserve"> PAGEREF _Toc87611658 \h </w:instrText>
+              <w:instrText xml:space="preserve"> PAGEREF _Toc87649300 \h </w:instrText>
             </w:r>
             <w:r>
               <w:rPr>
@@ -1042,10 +1353,12 @@
               <w:tab w:val="right" w:leader="dot" w:pos="8828"/>
             </w:tabs>
             <w:rPr>
+              <w:rFonts w:eastAsiaTheme="minorEastAsia"/>
               <w:noProof/>
+              <w:lang w:eastAsia="es-CO"/>
             </w:rPr>
           </w:pPr>
-          <w:hyperlink w:anchor="_Toc87611659" w:history="1">
+          <w:hyperlink w:anchor="_Toc87649301" w:history="1">
             <w:r>
               <w:rPr>
                 <w:rStyle w:val="Hipervnculo"/>
@@ -1073,7 +1386,7 @@
                 <w:noProof/>
                 <w:webHidden/>
               </w:rPr>
-              <w:instrText xml:space="preserve"> PAGEREF _Toc87611659 \h </w:instrText>
+              <w:instrText xml:space="preserve"> PAGEREF _Toc87649301 \h </w:instrText>
             </w:r>
             <w:r>
               <w:rPr>
@@ -1111,10 +1424,12 @@
               <w:tab w:val="right" w:leader="dot" w:pos="8828"/>
             </w:tabs>
             <w:rPr>
+              <w:rFonts w:eastAsiaTheme="minorEastAsia"/>
               <w:noProof/>
+              <w:lang w:eastAsia="es-CO"/>
             </w:rPr>
           </w:pPr>
-          <w:hyperlink w:anchor="_Toc87611660" w:history="1">
+          <w:hyperlink w:anchor="_Toc87649302" w:history="1">
             <w:r>
               <w:rPr>
                 <w:rStyle w:val="Hipervnculo"/>
@@ -1142,7 +1457,7 @@
                 <w:noProof/>
                 <w:webHidden/>
               </w:rPr>
-              <w:instrText xml:space="preserve"> PAGEREF _Toc87611660 \h </w:instrText>
+              <w:instrText xml:space="preserve"> PAGEREF _Toc87649302 \h </w:instrText>
             </w:r>
             <w:r>
               <w:rPr>
@@ -1162,7 +1477,7 @@
                 <w:noProof/>
                 <w:webHidden/>
               </w:rPr>
-              <w:t>5</w:t>
+              <w:t>6</w:t>
             </w:r>
             <w:r>
               <w:rPr>
@@ -1180,10 +1495,12 @@
               <w:tab w:val="right" w:leader="dot" w:pos="8828"/>
             </w:tabs>
             <w:rPr>
+              <w:rFonts w:eastAsiaTheme="minorEastAsia"/>
               <w:noProof/>
+              <w:lang w:eastAsia="es-CO"/>
             </w:rPr>
           </w:pPr>
-          <w:hyperlink w:anchor="_Toc87611661" w:history="1">
+          <w:hyperlink w:anchor="_Toc87649303" w:history="1">
             <w:r>
               <w:rPr>
                 <w:rStyle w:val="Hipervnculo"/>
@@ -1211,7 +1528,7 @@
                 <w:noProof/>
                 <w:webHidden/>
               </w:rPr>
-              <w:instrText xml:space="preserve"> PAGEREF _Toc87611661 \h </w:instrText>
+              <w:instrText xml:space="preserve"> PAGEREF _Toc87649303 \h </w:instrText>
             </w:r>
             <w:r>
               <w:rPr>
@@ -1231,7 +1548,7 @@
                 <w:noProof/>
                 <w:webHidden/>
               </w:rPr>
-              <w:t>5</w:t>
+              <w:t>6</w:t>
             </w:r>
             <w:r>
               <w:rPr>
@@ -1249,10 +1566,12 @@
               <w:tab w:val="right" w:leader="dot" w:pos="8828"/>
             </w:tabs>
             <w:rPr>
+              <w:rFonts w:eastAsiaTheme="minorEastAsia"/>
               <w:noProof/>
+              <w:lang w:eastAsia="es-CO"/>
             </w:rPr>
           </w:pPr>
-          <w:hyperlink w:anchor="_Toc87611662" w:history="1">
+          <w:hyperlink w:anchor="_Toc87649304" w:history="1">
             <w:r>
               <w:rPr>
                 <w:rStyle w:val="Hipervnculo"/>
@@ -1280,7 +1599,7 @@
                 <w:noProof/>
                 <w:webHidden/>
               </w:rPr>
-              <w:instrText xml:space="preserve"> PAGEREF _Toc87611662 \h </w:instrText>
+              <w:instrText xml:space="preserve"> PAGEREF _Toc87649304 \h </w:instrText>
             </w:r>
             <w:r>
               <w:rPr>
@@ -1300,7 +1619,7 @@
                 <w:noProof/>
                 <w:webHidden/>
               </w:rPr>
-              <w:t>5</w:t>
+              <w:t>6</w:t>
             </w:r>
             <w:r>
               <w:rPr>
@@ -1318,10 +1637,12 @@
               <w:tab w:val="right" w:leader="dot" w:pos="8828"/>
             </w:tabs>
             <w:rPr>
+              <w:rFonts w:eastAsiaTheme="minorEastAsia"/>
               <w:noProof/>
+              <w:lang w:eastAsia="es-CO"/>
             </w:rPr>
           </w:pPr>
-          <w:hyperlink w:anchor="_Toc87611663" w:history="1">
+          <w:hyperlink w:anchor="_Toc87649305" w:history="1">
             <w:r>
               <w:rPr>
                 <w:rStyle w:val="Hipervnculo"/>
@@ -1349,7 +1670,7 @@
                 <w:noProof/>
                 <w:webHidden/>
               </w:rPr>
-              <w:instrText xml:space="preserve"> PAGEREF _Toc87611663 \h </w:instrText>
+              <w:instrText xml:space="preserve"> PAGEREF _Toc87649305 \h </w:instrText>
             </w:r>
             <w:r>
               <w:rPr>
@@ -1369,7 +1690,7 @@
                 <w:noProof/>
                 <w:webHidden/>
               </w:rPr>
-              <w:t>5</w:t>
+              <w:t>6</w:t>
             </w:r>
             <w:r>
               <w:rPr>
@@ -1387,10 +1708,12 @@
               <w:tab w:val="right" w:leader="dot" w:pos="8828"/>
             </w:tabs>
             <w:rPr>
+              <w:rFonts w:eastAsiaTheme="minorEastAsia"/>
               <w:noProof/>
+              <w:lang w:eastAsia="es-CO"/>
             </w:rPr>
           </w:pPr>
-          <w:hyperlink w:anchor="_Toc87611664" w:history="1">
+          <w:hyperlink w:anchor="_Toc87649306" w:history="1">
             <w:r>
               <w:rPr>
                 <w:rStyle w:val="Hipervnculo"/>
@@ -1418,7 +1741,7 @@
                 <w:noProof/>
                 <w:webHidden/>
               </w:rPr>
-              <w:instrText xml:space="preserve"> PAGEREF _Toc87611664 \h </w:instrText>
+              <w:instrText xml:space="preserve"> PAGEREF _Toc87649306 \h </w:instrText>
             </w:r>
             <w:r>
               <w:rPr>
@@ -1438,7 +1761,7 @@
                 <w:noProof/>
                 <w:webHidden/>
               </w:rPr>
-              <w:t>5</w:t>
+              <w:t>7</w:t>
             </w:r>
             <w:r>
               <w:rPr>
@@ -1456,10 +1779,12 @@
               <w:tab w:val="right" w:leader="dot" w:pos="8828"/>
             </w:tabs>
             <w:rPr>
+              <w:rFonts w:eastAsiaTheme="minorEastAsia"/>
               <w:noProof/>
+              <w:lang w:eastAsia="es-CO"/>
             </w:rPr>
           </w:pPr>
-          <w:hyperlink w:anchor="_Toc87611665" w:history="1">
+          <w:hyperlink w:anchor="_Toc87649307" w:history="1">
             <w:r>
               <w:rPr>
                 <w:rStyle w:val="Hipervnculo"/>
@@ -1487,7 +1812,7 @@
                 <w:noProof/>
                 <w:webHidden/>
               </w:rPr>
-              <w:instrText xml:space="preserve"> PAGEREF _Toc87611665 \h </w:instrText>
+              <w:instrText xml:space="preserve"> PAGEREF _Toc87649307 \h </w:instrText>
             </w:r>
             <w:r>
               <w:rPr>
@@ -1507,7 +1832,7 @@
                 <w:noProof/>
                 <w:webHidden/>
               </w:rPr>
-              <w:t>5</w:t>
+              <w:t>7</w:t>
             </w:r>
             <w:r>
               <w:rPr>
@@ -1525,10 +1850,12 @@
               <w:tab w:val="right" w:leader="dot" w:pos="8828"/>
             </w:tabs>
             <w:rPr>
+              <w:rFonts w:eastAsiaTheme="minorEastAsia"/>
               <w:noProof/>
+              <w:lang w:eastAsia="es-CO"/>
             </w:rPr>
           </w:pPr>
-          <w:hyperlink w:anchor="_Toc87611666" w:history="1">
+          <w:hyperlink w:anchor="_Toc87649308" w:history="1">
             <w:r>
               <w:rPr>
                 <w:rStyle w:val="Hipervnculo"/>
@@ -1556,7 +1883,7 @@
                 <w:noProof/>
                 <w:webHidden/>
               </w:rPr>
-              <w:instrText xml:space="preserve"> PAGEREF _Toc87611666 \h </w:instrText>
+              <w:instrText xml:space="preserve"> PAGEREF _Toc87649308 \h </w:instrText>
             </w:r>
             <w:r>
               <w:rPr>
@@ -1576,7 +1903,78 @@
                 <w:noProof/>
                 <w:webHidden/>
               </w:rPr>
-              <w:t>5</w:t>
+              <w:t>7</w:t>
+            </w:r>
+            <w:r>
+              <w:rPr>
+                <w:noProof/>
+                <w:webHidden/>
+              </w:rPr>
+              <w:fldChar w:fldCharType="end"/>
+            </w:r>
+          </w:hyperlink>
+        </w:p>
+        <w:p>
+          <w:pPr>
+            <w:pStyle w:val="TDC2"/>
+            <w:tabs>
+              <w:tab w:val="right" w:leader="dot" w:pos="8828"/>
+            </w:tabs>
+            <w:rPr>
+              <w:rFonts w:eastAsiaTheme="minorEastAsia"/>
+              <w:noProof/>
+              <w:lang w:eastAsia="es-CO"/>
+            </w:rPr>
+          </w:pPr>
+          <w:hyperlink w:anchor="_Toc87649309" w:history="1">
+            <w:r>
+              <w:rPr>
+                <w:rStyle w:val="Hipervnculo"/>
+                <w:noProof/>
+                <w:lang w:val="en-US"/>
+              </w:rPr>
+              <w:t>Class diagram</w:t>
+            </w:r>
+            <w:r>
+              <w:rPr>
+                <w:noProof/>
+                <w:webHidden/>
+              </w:rPr>
+              <w:tab/>
+            </w:r>
+            <w:r>
+              <w:rPr>
+                <w:noProof/>
+                <w:webHidden/>
+              </w:rPr>
+              <w:fldChar w:fldCharType="begin"/>
+            </w:r>
+            <w:r>
+              <w:rPr>
+                <w:noProof/>
+                <w:webHidden/>
+              </w:rPr>
+              <w:instrText xml:space="preserve"> PAGEREF _Toc87649309 \h </w:instrText>
+            </w:r>
+            <w:r>
+              <w:rPr>
+                <w:noProof/>
+                <w:webHidden/>
+              </w:rPr>
+            </w:r>
+            <w:r>
+              <w:rPr>
+                <w:noProof/>
+                <w:webHidden/>
+              </w:rPr>
+              <w:fldChar w:fldCharType="separate"/>
+            </w:r>
+            <w:r>
+              <w:rPr>
+                <w:noProof/>
+                <w:webHidden/>
+              </w:rPr>
+              <w:t>7</w:t>
             </w:r>
             <w:r>
               <w:rPr>
@@ -1594,10 +1992,12 @@
               <w:tab w:val="right" w:leader="dot" w:pos="8828"/>
             </w:tabs>
             <w:rPr>
+              <w:rFonts w:eastAsiaTheme="minorEastAsia"/>
               <w:noProof/>
+              <w:lang w:eastAsia="es-CO"/>
             </w:rPr>
           </w:pPr>
-          <w:hyperlink w:anchor="_Toc87611667" w:history="1">
+          <w:hyperlink w:anchor="_Toc87649310" w:history="1">
             <w:r>
               <w:rPr>
                 <w:rStyle w:val="Hipervnculo"/>
@@ -1625,7 +2025,7 @@
                 <w:noProof/>
                 <w:webHidden/>
               </w:rPr>
-              <w:instrText xml:space="preserve"> PAGEREF _Toc87611667 \h </w:instrText>
+              <w:instrText xml:space="preserve"> PAGEREF _Toc87649310 \h </w:instrText>
             </w:r>
             <w:r>
               <w:rPr>
@@ -1645,7 +2045,7 @@
                 <w:noProof/>
                 <w:webHidden/>
               </w:rPr>
-              <w:t>5</w:t>
+              <w:t>7</w:t>
             </w:r>
             <w:r>
               <w:rPr>
@@ -1663,10 +2063,12 @@
               <w:tab w:val="right" w:leader="dot" w:pos="8828"/>
             </w:tabs>
             <w:rPr>
+              <w:rFonts w:eastAsiaTheme="minorEastAsia"/>
               <w:noProof/>
+              <w:lang w:eastAsia="es-CO"/>
             </w:rPr>
           </w:pPr>
-          <w:hyperlink w:anchor="_Toc87611668" w:history="1">
+          <w:hyperlink w:anchor="_Toc87649311" w:history="1">
             <w:r>
               <w:rPr>
                 <w:rStyle w:val="Hipervnculo"/>
@@ -1694,7 +2096,7 @@
                 <w:noProof/>
                 <w:webHidden/>
               </w:rPr>
-              <w:instrText xml:space="preserve"> PAGEREF _Toc87611668 \h </w:instrText>
+              <w:instrText xml:space="preserve"> PAGEREF _Toc87649311 \h </w:instrText>
             </w:r>
             <w:r>
               <w:rPr>
@@ -1714,7 +2116,7 @@
                 <w:noProof/>
                 <w:webHidden/>
               </w:rPr>
-              <w:t>5</w:t>
+              <w:t>7</w:t>
             </w:r>
             <w:r>
               <w:rPr>
@@ -1757,12 +2159,11 @@
           <w:lang w:val="en-US"/>
         </w:rPr>
       </w:pPr>
-      <w:bookmarkStart w:id="0" w:name="_Toc87611645"/>
-      <w:r>
-        <w:rPr>
-          <w:lang w:val="en-US"/>
-        </w:rPr>
-        <w:lastRenderedPageBreak/>
+      <w:bookmarkStart w:id="0" w:name="_Toc87649283"/>
+      <w:r>
+        <w:rPr>
+          <w:lang w:val="en-US"/>
+        </w:rPr>
         <w:t xml:space="preserve">Context of the </w:t>
       </w:r>
       <w:r>
@@ -1889,7 +2290,7 @@
           <w:lang w:val="en-US"/>
         </w:rPr>
       </w:pPr>
-      <w:bookmarkStart w:id="1" w:name="_Toc87611646"/>
+      <w:bookmarkStart w:id="1" w:name="_Toc87649284"/>
       <w:r>
         <w:rPr>
           <w:lang w:val="en-US"/>
@@ -1911,7 +2312,7 @@
           <w:lang w:val="en-US"/>
         </w:rPr>
       </w:pPr>
-      <w:bookmarkStart w:id="2" w:name="_Toc87611647"/>
+      <w:bookmarkStart w:id="2" w:name="_Toc87649285"/>
       <w:r>
         <w:rPr>
           <w:lang w:val="en-US"/>
@@ -2143,7 +2544,7 @@
           <w:lang w:val="en-US"/>
         </w:rPr>
       </w:pPr>
-      <w:bookmarkStart w:id="3" w:name="_Toc87611648"/>
+      <w:bookmarkStart w:id="3" w:name="_Toc87649286"/>
       <w:r>
         <w:rPr>
           <w:lang w:val="en-US"/>
@@ -2184,7 +2585,7 @@
           <w:lang w:val="en-US"/>
         </w:rPr>
       </w:pPr>
-      <w:bookmarkStart w:id="4" w:name="_Toc87611649"/>
+      <w:bookmarkStart w:id="4" w:name="_Toc87649287"/>
       <w:r>
         <w:rPr>
           <w:lang w:val="en-US"/>
@@ -2200,7 +2601,7 @@
           <w:lang w:val="en-US"/>
         </w:rPr>
       </w:pPr>
-      <w:bookmarkStart w:id="5" w:name="_Toc87611650"/>
+      <w:bookmarkStart w:id="5" w:name="_Toc87649288"/>
       <w:r>
         <w:rPr>
           <w:lang w:val="en-US"/>
@@ -2316,6 +2717,7 @@
         <w:rPr>
           <w:lang w:val="en-US"/>
         </w:rPr>
+        <w:lastRenderedPageBreak/>
         <w:t xml:space="preserve">In our program, we will use this type of graph, </w:t>
       </w:r>
       <w:r>
@@ -2354,7 +2756,6 @@
         <w:rPr>
           <w:noProof/>
         </w:rPr>
-        <w:lastRenderedPageBreak/>
         <w:drawing>
           <wp:inline distT="0" distB="0" distL="0" distR="0" wp14:anchorId="263062B8" wp14:editId="4EF45007">
             <wp:extent cx="2075291" cy="1462191"/>
@@ -2462,7 +2863,7 @@
           <w:lang w:val="en-US"/>
         </w:rPr>
       </w:pPr>
-      <w:bookmarkStart w:id="6" w:name="_Toc87611651"/>
+      <w:bookmarkStart w:id="6" w:name="_Toc87649289"/>
       <w:r>
         <w:rPr>
           <w:lang w:val="en-US"/>
@@ -2617,7 +3018,7 @@
           <w:lang w:val="en-US"/>
         </w:rPr>
       </w:pPr>
-      <w:bookmarkStart w:id="7" w:name="_Toc87611652"/>
+      <w:bookmarkStart w:id="7" w:name="_Toc87649290"/>
       <w:r>
         <w:rPr>
           <w:lang w:val="en-US"/>
@@ -2787,7 +3188,7 @@
           <w:lang w:val="en-US"/>
         </w:rPr>
       </w:pPr>
-      <w:bookmarkStart w:id="8" w:name="_Toc87611653"/>
+      <w:bookmarkStart w:id="8" w:name="_Toc87649291"/>
       <w:r>
         <w:rPr>
           <w:lang w:val="en-US"/>
@@ -2822,7 +3223,7 @@
           <w:lang w:val="en-US"/>
         </w:rPr>
       </w:pPr>
-      <w:bookmarkStart w:id="9" w:name="_Toc87611654"/>
+      <w:bookmarkStart w:id="9" w:name="_Toc87649292"/>
       <w:r>
         <w:rPr>
           <w:lang w:val="en-US"/>
@@ -3016,7 +3417,7 @@
           <w:lang w:val="en-US"/>
         </w:rPr>
       </w:pPr>
-      <w:bookmarkStart w:id="10" w:name="_Toc87611655"/>
+      <w:bookmarkStart w:id="10" w:name="_Toc87649293"/>
       <w:r>
         <w:rPr>
           <w:lang w:val="en-US"/>
@@ -3350,7 +3751,7 @@
           <w:lang w:val="en-US"/>
         </w:rPr>
       </w:pPr>
-      <w:bookmarkStart w:id="11" w:name="_Toc87611656"/>
+      <w:bookmarkStart w:id="11" w:name="_Toc87649294"/>
       <w:r>
         <w:rPr>
           <w:lang w:val="en-US"/>
@@ -3367,7 +3768,7 @@
           <w:lang w:val="en-US"/>
         </w:rPr>
       </w:pPr>
-      <w:bookmarkStart w:id="12" w:name="_Toc87611657"/>
+      <w:bookmarkStart w:id="12" w:name="_Toc87649295"/>
       <w:r>
         <w:rPr>
           <w:lang w:val="en-US"/>
@@ -3427,6 +3828,7 @@
           <w:lang w:val="en-US"/>
         </w:rPr>
       </w:pPr>
+      <w:bookmarkStart w:id="13" w:name="_Toc87649296"/>
       <w:r>
         <w:rPr>
           <w:lang w:val="en-US"/>
@@ -3445,6 +3847,7 @@
         </w:rPr>
         <w:t>:</w:t>
       </w:r>
+      <w:bookmarkEnd w:id="13"/>
     </w:p>
     <w:p>
       <w:pPr>
@@ -3543,12 +3946,14 @@
           <w:lang w:val="en-US"/>
         </w:rPr>
       </w:pPr>
+      <w:bookmarkStart w:id="14" w:name="_Toc87649297"/>
       <w:r>
         <w:rPr>
           <w:lang w:val="en-US"/>
         </w:rPr>
         <w:t>Alternative 3:</w:t>
       </w:r>
+      <w:bookmarkEnd w:id="14"/>
     </w:p>
     <w:p>
       <w:pPr>
@@ -3629,12 +4034,14 @@
           <w:lang w:val="en-US"/>
         </w:rPr>
       </w:pPr>
+      <w:bookmarkStart w:id="15" w:name="_Toc87649298"/>
       <w:r>
         <w:rPr>
           <w:lang w:val="en-US"/>
         </w:rPr>
         <w:t>Alternative 5:</w:t>
       </w:r>
+      <w:bookmarkEnd w:id="15"/>
     </w:p>
     <w:p>
       <w:pPr>
@@ -3721,12 +4128,14 @@
           <w:lang w:val="en-US"/>
         </w:rPr>
       </w:pPr>
+      <w:bookmarkStart w:id="16" w:name="_Toc87649299"/>
       <w:r>
         <w:rPr>
           <w:lang w:val="en-US"/>
         </w:rPr>
         <w:t>Alternative 6:</w:t>
       </w:r>
+      <w:bookmarkEnd w:id="16"/>
     </w:p>
     <w:p>
       <w:pPr>
@@ -3831,14 +4240,14 @@
           <w:lang w:val="en-US"/>
         </w:rPr>
       </w:pPr>
-      <w:bookmarkStart w:id="13" w:name="_Toc87611658"/>
+      <w:bookmarkStart w:id="17" w:name="_Toc87649300"/>
       <w:r>
         <w:rPr>
           <w:lang w:val="en-US"/>
         </w:rPr>
         <w:t>Evaluation and selection of the best solution</w:t>
       </w:r>
-      <w:bookmarkEnd w:id="13"/>
+      <w:bookmarkEnd w:id="17"/>
     </w:p>
     <w:p>
       <w:pPr>
@@ -3847,7 +4256,7 @@
           <w:lang w:val="en-US"/>
         </w:rPr>
       </w:pPr>
-      <w:bookmarkStart w:id="14" w:name="_Toc87611659"/>
+      <w:bookmarkStart w:id="18" w:name="_Toc87649301"/>
       <w:r>
         <w:rPr>
           <w:lang w:val="en-US"/>
@@ -3860,7 +4269,7 @@
         </w:rPr>
         <w:t>eria</w:t>
       </w:r>
-      <w:bookmarkEnd w:id="14"/>
+      <w:bookmarkEnd w:id="18"/>
       <w:r>
         <w:rPr>
           <w:lang w:val="en-US"/>
@@ -3891,13 +4300,7 @@
         <w:rPr>
           <w:lang w:val="en-US"/>
         </w:rPr>
-        <w:t xml:space="preserve">Criteria A: Uses </w:t>
-      </w:r>
-      <w:r>
-        <w:rPr>
-          <w:lang w:val="en-US"/>
-        </w:rPr>
-        <w:t>graphs</w:t>
+        <w:t>Criteria A: Uses graphs</w:t>
       </w:r>
     </w:p>
     <w:p>
@@ -3993,13 +4396,8 @@
         <w:rPr>
           <w:lang w:val="en-US"/>
         </w:rPr>
-        <w:t xml:space="preserve">[2] </w:t>
-      </w:r>
-      <w:r>
-        <w:rPr>
-          <w:lang w:val="en-US"/>
-        </w:rPr>
-        <w:t>requires some explanation</w:t>
+        <w:lastRenderedPageBreak/>
+        <w:t>[2] requires some explanation</w:t>
       </w:r>
     </w:p>
     <w:p>
@@ -4303,14 +4701,14 @@
           <w:lang w:val="en-US"/>
         </w:rPr>
       </w:pPr>
-      <w:bookmarkStart w:id="15" w:name="_Toc87611660"/>
+      <w:bookmarkStart w:id="19" w:name="_Toc87649302"/>
       <w:r>
         <w:rPr>
           <w:lang w:val="en-US"/>
         </w:rPr>
         <w:t>Evaluation</w:t>
       </w:r>
-      <w:bookmarkEnd w:id="15"/>
+      <w:bookmarkEnd w:id="19"/>
     </w:p>
     <w:tbl>
       <w:tblPr>
@@ -4472,19 +4870,7 @@
               <w:rPr>
                 <w:lang w:val="en-US"/>
               </w:rPr>
-              <w:t>Alternative 2:</w:t>
-            </w:r>
-            <w:r>
-              <w:rPr>
-                <w:lang w:val="en-US"/>
-              </w:rPr>
-              <w:t xml:space="preserve"> graph representing map</w:t>
-            </w:r>
-            <w:r>
-              <w:rPr>
-                <w:lang w:val="en-US"/>
-              </w:rPr>
-              <w:t xml:space="preserve"> </w:t>
+              <w:t xml:space="preserve">Alternative 2: graph representing map </w:t>
             </w:r>
           </w:p>
         </w:tc>
@@ -4709,13 +5095,7 @@
               <w:rPr>
                 <w:lang w:val="en-US"/>
               </w:rPr>
-              <w:t xml:space="preserve">Satellite image </w:t>
-            </w:r>
-            <w:r>
-              <w:rPr>
-                <w:lang w:val="en-US"/>
-              </w:rPr>
-              <w:t xml:space="preserve"> </w:t>
+              <w:t xml:space="preserve">Satellite image  </w:t>
             </w:r>
           </w:p>
         </w:tc>
@@ -5395,14 +5775,14 @@
           <w:lang w:val="en-US"/>
         </w:rPr>
       </w:pPr>
-      <w:bookmarkStart w:id="16" w:name="_Toc87611661"/>
+      <w:bookmarkStart w:id="20" w:name="_Toc87649303"/>
       <w:r>
         <w:rPr>
           <w:lang w:val="en-US"/>
         </w:rPr>
         <w:t>Selection</w:t>
       </w:r>
-      <w:bookmarkEnd w:id="16"/>
+      <w:bookmarkEnd w:id="20"/>
     </w:p>
     <w:p>
       <w:pPr>
@@ -5426,7 +5806,19 @@
         <w:rPr>
           <w:lang w:val="en-US"/>
         </w:rPr>
-        <w:t xml:space="preserve">, we can see that the second alternative is the best suited for the problem. Having said this, alternative 3 was pretty close, but we </w:t>
+        <w:t xml:space="preserve">, we can see that the second alternative is the best suited for the problem. Having said this, alternative 3 was </w:t>
+      </w:r>
+      <w:r>
+        <w:rPr>
+          <w:lang w:val="en-US"/>
+        </w:rPr>
+        <w:t>close</w:t>
+      </w:r>
+      <w:r>
+        <w:rPr>
+          <w:lang w:val="en-US"/>
+        </w:rPr>
+        <w:t xml:space="preserve">, but we </w:t>
       </w:r>
       <w:r>
         <w:rPr>
@@ -5442,7 +5834,7 @@
           <w:lang w:val="en-US"/>
         </w:rPr>
       </w:pPr>
-      <w:bookmarkStart w:id="17" w:name="_Toc87611662"/>
+      <w:bookmarkStart w:id="21" w:name="_Toc87649304"/>
       <w:r>
         <w:rPr>
           <w:lang w:val="en-US"/>
@@ -5455,7 +5847,7 @@
         </w:rPr>
         <w:t>ts and specifications</w:t>
       </w:r>
-      <w:bookmarkEnd w:id="17"/>
+      <w:bookmarkEnd w:id="21"/>
     </w:p>
     <w:p>
       <w:pPr>
@@ -5464,14 +5856,59 @@
           <w:lang w:val="en-US"/>
         </w:rPr>
       </w:pPr>
-      <w:bookmarkStart w:id="18" w:name="_Toc87611663"/>
+      <w:bookmarkStart w:id="22" w:name="_Toc87649305"/>
       <w:r>
         <w:rPr>
           <w:lang w:val="en-US"/>
         </w:rPr>
         <w:t>Specifications</w:t>
       </w:r>
-      <w:bookmarkEnd w:id="18"/>
+      <w:bookmarkEnd w:id="22"/>
+    </w:p>
+    <w:p>
+      <w:pPr>
+        <w:rPr>
+          <w:lang w:val="en-US"/>
+        </w:rPr>
+      </w:pPr>
+      <w:r>
+        <w:rPr>
+          <w:lang w:val="en-US"/>
+        </w:rPr>
+        <w:t>Problem: Help students travers ICESI’s campus</w:t>
+      </w:r>
+    </w:p>
+    <w:p>
+      <w:pPr>
+        <w:rPr>
+          <w:lang w:val="en-US"/>
+        </w:rPr>
+      </w:pPr>
+      <w:r>
+        <w:rPr>
+          <w:lang w:val="en-US"/>
+        </w:rPr>
+        <w:t xml:space="preserve">Input: A map of ICESI, with at least 50 vertices </w:t>
+      </w:r>
+    </w:p>
+    <w:p>
+      <w:pPr>
+        <w:rPr>
+          <w:lang w:val="en-US"/>
+        </w:rPr>
+      </w:pPr>
+      <w:r>
+        <w:rPr>
+          <w:lang w:val="en-US"/>
+        </w:rPr>
+        <w:t xml:space="preserve">Output: </w:t>
+      </w:r>
+      <w:r>
+        <w:rPr>
+          <w:lang w:val="en-US"/>
+        </w:rPr>
+        <w:t>The shortest path between too vertices the user decides</w:t>
+      </w:r>
     </w:p>
     <w:p>
       <w:pPr>
@@ -5480,14 +5917,111 @@
           <w:lang w:val="en-US"/>
         </w:rPr>
       </w:pPr>
-      <w:bookmarkStart w:id="19" w:name="_Toc87611664"/>
-      <w:r>
-        <w:rPr>
-          <w:lang w:val="en-US"/>
-        </w:rPr>
+      <w:bookmarkStart w:id="23" w:name="_Toc87649306"/>
+      <w:r>
+        <w:rPr>
+          <w:lang w:val="en-US"/>
+        </w:rPr>
+        <w:lastRenderedPageBreak/>
         <w:t>Requirements</w:t>
       </w:r>
-      <w:bookmarkEnd w:id="19"/>
+      <w:bookmarkEnd w:id="23"/>
+    </w:p>
+    <w:p>
+      <w:pPr>
+        <w:pStyle w:val="Prrafodelista"/>
+        <w:numPr>
+          <w:ilvl w:val="0"/>
+          <w:numId w:val="8"/>
+        </w:numPr>
+        <w:rPr>
+          <w:lang w:val="en-US"/>
+        </w:rPr>
+      </w:pPr>
+      <w:r>
+        <w:rPr>
+          <w:lang w:val="en-US"/>
+        </w:rPr>
+        <w:t>The program must have at least 50 vertices</w:t>
+      </w:r>
+    </w:p>
+    <w:p>
+      <w:pPr>
+        <w:pStyle w:val="Prrafodelista"/>
+        <w:numPr>
+          <w:ilvl w:val="0"/>
+          <w:numId w:val="8"/>
+        </w:numPr>
+        <w:rPr>
+          <w:lang w:val="en-US"/>
+        </w:rPr>
+      </w:pPr>
+      <w:r>
+        <w:rPr>
+          <w:lang w:val="en-US"/>
+        </w:rPr>
+        <w:t>The program must work with at least 2 graphs</w:t>
+      </w:r>
+    </w:p>
+    <w:p>
+      <w:pPr>
+        <w:pStyle w:val="Prrafodelista"/>
+        <w:numPr>
+          <w:ilvl w:val="0"/>
+          <w:numId w:val="8"/>
+        </w:numPr>
+        <w:rPr>
+          <w:lang w:val="en-US"/>
+        </w:rPr>
+      </w:pPr>
+      <w:r>
+        <w:rPr>
+          <w:lang w:val="en-US"/>
+        </w:rPr>
+        <w:t>The program must give the shortest path between two places</w:t>
+      </w:r>
+    </w:p>
+    <w:p>
+      <w:pPr>
+        <w:pStyle w:val="Prrafodelista"/>
+        <w:numPr>
+          <w:ilvl w:val="0"/>
+          <w:numId w:val="8"/>
+        </w:numPr>
+        <w:rPr>
+          <w:lang w:val="en-US"/>
+        </w:rPr>
+      </w:pPr>
+      <w:r>
+        <w:rPr>
+          <w:lang w:val="en-US"/>
+        </w:rPr>
+        <w:t>The program must give multiple paths between two places</w:t>
+      </w:r>
+    </w:p>
+    <w:p>
+      <w:pPr>
+        <w:pStyle w:val="Prrafodelista"/>
+        <w:numPr>
+          <w:ilvl w:val="0"/>
+          <w:numId w:val="8"/>
+        </w:numPr>
+        <w:rPr>
+          <w:lang w:val="en-US"/>
+        </w:rPr>
+      </w:pPr>
+      <w:r>
+        <w:rPr>
+          <w:lang w:val="en-US"/>
+        </w:rPr>
+        <w:t xml:space="preserve">The </w:t>
+      </w:r>
+      <w:r>
+        <w:rPr>
+          <w:lang w:val="en-US"/>
+        </w:rPr>
+        <w:t>program must be able to represent the campus using graphs</w:t>
+      </w:r>
     </w:p>
     <w:p>
       <w:pPr>
@@ -5496,14 +6030,112 @@
           <w:lang w:val="en-US"/>
         </w:rPr>
       </w:pPr>
-      <w:bookmarkStart w:id="20" w:name="_Toc87611665"/>
+      <w:bookmarkStart w:id="24" w:name="_Toc87649307"/>
       <w:r>
         <w:rPr>
           <w:lang w:val="en-US"/>
         </w:rPr>
         <w:t>Nonfunctional requirements</w:t>
       </w:r>
-      <w:bookmarkEnd w:id="20"/>
+      <w:bookmarkEnd w:id="24"/>
+    </w:p>
+    <w:p>
+      <w:pPr>
+        <w:pStyle w:val="Prrafodelista"/>
+        <w:numPr>
+          <w:ilvl w:val="0"/>
+          <w:numId w:val="9"/>
+        </w:numPr>
+        <w:rPr>
+          <w:lang w:val="en-US"/>
+        </w:rPr>
+      </w:pPr>
+      <w:r>
+        <w:rPr>
+          <w:lang w:val="en-US"/>
+        </w:rPr>
+        <w:t xml:space="preserve">The user interface must be easy to understand </w:t>
+      </w:r>
+    </w:p>
+    <w:p>
+      <w:pPr>
+        <w:pStyle w:val="Prrafodelista"/>
+        <w:numPr>
+          <w:ilvl w:val="0"/>
+          <w:numId w:val="9"/>
+        </w:numPr>
+        <w:rPr>
+          <w:lang w:val="en-US"/>
+        </w:rPr>
+      </w:pPr>
+      <w:r>
+        <w:rPr>
+          <w:lang w:val="en-US"/>
+        </w:rPr>
+        <w:t xml:space="preserve">The program must be organized </w:t>
+      </w:r>
+    </w:p>
+    <w:p>
+      <w:pPr>
+        <w:pStyle w:val="Prrafodelista"/>
+        <w:numPr>
+          <w:ilvl w:val="0"/>
+          <w:numId w:val="9"/>
+        </w:numPr>
+        <w:rPr>
+          <w:lang w:val="en-US"/>
+        </w:rPr>
+      </w:pPr>
+      <w:r>
+        <w:rPr>
+          <w:lang w:val="en-US"/>
+        </w:rPr>
+        <w:t>The use of Floyd-</w:t>
+      </w:r>
+      <w:proofErr w:type="spellStart"/>
+      <w:r>
+        <w:rPr>
+          <w:lang w:val="en-US"/>
+        </w:rPr>
+        <w:t>Warshall</w:t>
+      </w:r>
+      <w:proofErr w:type="spellEnd"/>
+    </w:p>
+    <w:p>
+      <w:pPr>
+        <w:pStyle w:val="Prrafodelista"/>
+        <w:numPr>
+          <w:ilvl w:val="0"/>
+          <w:numId w:val="9"/>
+        </w:numPr>
+        <w:rPr>
+          <w:lang w:val="en-US"/>
+        </w:rPr>
+      </w:pPr>
+      <w:r>
+        <w:rPr>
+          <w:lang w:val="en-US"/>
+        </w:rPr>
+        <w:t>The use of DFS</w:t>
+      </w:r>
+    </w:p>
+    <w:p>
+      <w:pPr>
+        <w:pStyle w:val="Prrafodelista"/>
+        <w:numPr>
+          <w:ilvl w:val="0"/>
+          <w:numId w:val="9"/>
+        </w:numPr>
+        <w:rPr>
+          <w:lang w:val="en-US"/>
+        </w:rPr>
+      </w:pPr>
+      <w:r>
+        <w:rPr>
+          <w:lang w:val="en-US"/>
+        </w:rPr>
+        <w:t xml:space="preserve">The map displayed for the user must be understandable </w:t>
+      </w:r>
     </w:p>
     <w:p>
       <w:pPr>
@@ -5512,14 +6144,228 @@
           <w:lang w:val="en-US"/>
         </w:rPr>
       </w:pPr>
-      <w:bookmarkStart w:id="21" w:name="_Toc87611666"/>
+      <w:bookmarkStart w:id="25" w:name="_Toc87649308"/>
       <w:r>
         <w:rPr>
           <w:lang w:val="en-US"/>
         </w:rPr>
         <w:t>Considerations</w:t>
       </w:r>
-      <w:bookmarkEnd w:id="21"/>
+      <w:bookmarkEnd w:id="25"/>
+    </w:p>
+    <w:p>
+      <w:pPr>
+        <w:rPr>
+          <w:lang w:val="en-US"/>
+        </w:rPr>
+      </w:pPr>
+      <w:r>
+        <w:rPr>
+          <w:lang w:val="en-US"/>
+        </w:rPr>
+        <w:t>Thigs that should be considered</w:t>
+      </w:r>
+    </w:p>
+    <w:p>
+      <w:pPr>
+        <w:pStyle w:val="Prrafodelista"/>
+        <w:numPr>
+          <w:ilvl w:val="0"/>
+          <w:numId w:val="10"/>
+        </w:numPr>
+        <w:rPr>
+          <w:lang w:val="en-US"/>
+        </w:rPr>
+      </w:pPr>
+      <w:r>
+        <w:rPr>
+          <w:lang w:val="en-US"/>
+        </w:rPr>
+        <w:t xml:space="preserve">The searches for the shortest path might </w:t>
+      </w:r>
+      <w:r>
+        <w:rPr>
+          <w:lang w:val="en-US"/>
+        </w:rPr>
+        <w:t>freeze the user interface, we could use threads to avoid this</w:t>
+      </w:r>
+    </w:p>
+    <w:p>
+      <w:pPr>
+        <w:pStyle w:val="Prrafodelista"/>
+        <w:numPr>
+          <w:ilvl w:val="0"/>
+          <w:numId w:val="10"/>
+        </w:numPr>
+        <w:rPr>
+          <w:lang w:val="en-US"/>
+        </w:rPr>
+      </w:pPr>
+      <w:r>
+        <w:rPr>
+          <w:lang w:val="en-US"/>
+        </w:rPr>
+        <w:t>We could just use Floyd-</w:t>
+      </w:r>
+      <w:proofErr w:type="spellStart"/>
+      <w:r>
+        <w:rPr>
+          <w:lang w:val="en-US"/>
+        </w:rPr>
+        <w:t>Warshall</w:t>
+      </w:r>
+      <w:proofErr w:type="spellEnd"/>
+      <w:r>
+        <w:rPr>
+          <w:lang w:val="en-US"/>
+        </w:rPr>
+        <w:t xml:space="preserve"> </w:t>
+      </w:r>
+      <w:r>
+        <w:rPr>
+          <w:lang w:val="en-US"/>
+        </w:rPr>
+        <w:t xml:space="preserve">once and determine all the best paths, save this using </w:t>
+      </w:r>
+      <w:r>
+        <w:rPr>
+          <w:lang w:val="en-US"/>
+        </w:rPr>
+        <w:t>serialization,</w:t>
+      </w:r>
+      <w:r>
+        <w:rPr>
+          <w:lang w:val="en-US"/>
+        </w:rPr>
+        <w:t xml:space="preserve"> and just use </w:t>
+      </w:r>
+      <w:r>
+        <w:rPr>
+          <w:lang w:val="en-US"/>
+        </w:rPr>
+        <w:t xml:space="preserve">the resulting </w:t>
+      </w:r>
+      <w:r>
+        <w:rPr>
+          <w:lang w:val="en-US"/>
+        </w:rPr>
+        <w:t>matrix to give the user the best path e</w:t>
+      </w:r>
+      <w:r>
+        <w:rPr>
+          <w:lang w:val="en-US"/>
+        </w:rPr>
+        <w:t>very time with out the need for another calculation</w:t>
+      </w:r>
+    </w:p>
+    <w:p>
+      <w:pPr>
+        <w:pStyle w:val="Prrafodelista"/>
+        <w:numPr>
+          <w:ilvl w:val="1"/>
+          <w:numId w:val="10"/>
+        </w:numPr>
+        <w:rPr>
+          <w:lang w:val="en-US"/>
+        </w:rPr>
+      </w:pPr>
+      <w:r>
+        <w:rPr>
+          <w:lang w:val="en-US"/>
+        </w:rPr>
+        <w:t>Although, given than the graph can be quite big, the first instance of Floyd-</w:t>
+      </w:r>
+      <w:proofErr w:type="spellStart"/>
+      <w:r>
+        <w:rPr>
+          <w:lang w:val="en-US"/>
+        </w:rPr>
+        <w:t>Warshall</w:t>
+      </w:r>
+      <w:proofErr w:type="spellEnd"/>
+      <w:r>
+        <w:rPr>
+          <w:lang w:val="en-US"/>
+        </w:rPr>
+        <w:t xml:space="preserve"> might take a while</w:t>
+      </w:r>
+    </w:p>
+    <w:p>
+      <w:pPr>
+        <w:pStyle w:val="Prrafodelista"/>
+        <w:numPr>
+          <w:ilvl w:val="0"/>
+          <w:numId w:val="10"/>
+        </w:numPr>
+        <w:rPr>
+          <w:lang w:val="en-US"/>
+        </w:rPr>
+      </w:pPr>
+      <w:r>
+        <w:rPr>
+          <w:lang w:val="en-US"/>
+        </w:rPr>
+        <w:t xml:space="preserve">We should switch from the weighted graph to the non-weighted with out the user noticing </w:t>
+      </w:r>
+    </w:p>
+    <w:p>
+      <w:pPr>
+        <w:pStyle w:val="Prrafodelista"/>
+        <w:numPr>
+          <w:ilvl w:val="0"/>
+          <w:numId w:val="10"/>
+        </w:numPr>
+        <w:rPr>
+          <w:lang w:val="en-US"/>
+        </w:rPr>
+      </w:pPr>
+      <w:r>
+        <w:rPr>
+          <w:lang w:val="en-US"/>
+        </w:rPr>
+        <w:t>We should make the map of the university somewhat interactable</w:t>
+      </w:r>
+      <w:r>
+        <w:rPr>
+          <w:lang w:val="en-US"/>
+        </w:rPr>
+        <w:t xml:space="preserve">, so the user has a better time using it </w:t>
+      </w:r>
+    </w:p>
+    <w:p>
+      <w:pPr>
+        <w:pStyle w:val="Ttulo2"/>
+        <w:rPr>
+          <w:lang w:val="en-US"/>
+        </w:rPr>
+      </w:pPr>
+      <w:bookmarkStart w:id="26" w:name="_Toc87649309"/>
+      <w:r>
+        <w:rPr>
+          <w:lang w:val="en-US"/>
+        </w:rPr>
+        <w:t>Class diagram</w:t>
+      </w:r>
+      <w:bookmarkEnd w:id="26"/>
+    </w:p>
+    <w:p>
+      <w:pPr>
+        <w:rPr>
+          <w:lang w:val="en-US"/>
+        </w:rPr>
+      </w:pPr>
+      <w:r>
+        <w:rPr>
+          <w:lang w:val="en-US"/>
+        </w:rPr>
+        <w:t xml:space="preserve">We haven’t done this </w:t>
+      </w:r>
+      <w:r>
+        <w:rPr>
+          <w:lang w:val="en-US"/>
+        </w:rPr>
+        <w:t xml:space="preserve">yet </w:t>
+      </w:r>
     </w:p>
     <w:p>
       <w:pPr>
@@ -5528,23 +6374,36 @@
           <w:lang w:val="en-US"/>
         </w:rPr>
       </w:pPr>
-      <w:bookmarkStart w:id="22" w:name="_Toc87611667"/>
+      <w:bookmarkStart w:id="27" w:name="_Toc87649310"/>
       <w:r>
         <w:rPr>
           <w:lang w:val="en-US"/>
         </w:rPr>
         <w:t>Implementation of the design</w:t>
       </w:r>
-      <w:bookmarkEnd w:id="22"/>
-    </w:p>
-    <w:p>
-      <w:pPr>
-        <w:rPr>
-          <w:lang w:val="en-US"/>
-        </w:rPr>
-      </w:pPr>
-    </w:p>
-    <w:bookmarkStart w:id="23" w:name="_Toc87611668" w:displacedByCustomXml="next"/>
+      <w:bookmarkEnd w:id="27"/>
+    </w:p>
+    <w:p>
+      <w:pPr>
+        <w:rPr>
+          <w:lang w:val="en-US"/>
+        </w:rPr>
+      </w:pPr>
+      <w:r>
+        <w:rPr>
+          <w:lang w:val="en-US"/>
+        </w:rPr>
+        <w:t xml:space="preserve">We haven’t done this yet </w:t>
+      </w:r>
+    </w:p>
+    <w:p>
+      <w:pPr>
+        <w:rPr>
+          <w:lang w:val="en-US"/>
+        </w:rPr>
+      </w:pPr>
+    </w:p>
+    <w:bookmarkStart w:id="28" w:name="_Toc87649311" w:displacedByCustomXml="next"/>
     <w:sdt>
       <w:sdtPr>
         <w:rPr>
@@ -5585,7 +6444,7 @@
             </w:rPr>
             <w:t>ography</w:t>
           </w:r>
-          <w:bookmarkEnd w:id="23"/>
+          <w:bookmarkEnd w:id="28"/>
           <w:r>
             <w:rPr>
               <w:lang w:val="en-US"/>
@@ -6019,6 +6878,119 @@
     </w:lvl>
   </w:abstractNum>
   <w:abstractNum w:abstractNumId="3" w15:restartNumberingAfterBreak="0">
+    <w:nsid w:val="55363040"/>
+    <w:multiLevelType w:val="hybridMultilevel"/>
+    <w:tmpl w:val="6C127A58"/>
+    <w:lvl w:ilvl="0" w:tplc="240A0001">
+      <w:start w:val="1"/>
+      <w:numFmt w:val="bullet"/>
+      <w:lvlText w:val=""/>
+      <w:lvlJc w:val="left"/>
+      <w:pPr>
+        <w:ind w:left="720" w:hanging="360"/>
+      </w:pPr>
+      <w:rPr>
+        <w:rFonts w:ascii="Symbol" w:hAnsi="Symbol" w:hint="default"/>
+      </w:rPr>
+    </w:lvl>
+    <w:lvl w:ilvl="1" w:tplc="240A0003" w:tentative="1">
+      <w:start w:val="1"/>
+      <w:numFmt w:val="bullet"/>
+      <w:lvlText w:val="o"/>
+      <w:lvlJc w:val="left"/>
+      <w:pPr>
+        <w:ind w:left="1440" w:hanging="360"/>
+      </w:pPr>
+      <w:rPr>
+        <w:rFonts w:ascii="Courier New" w:hAnsi="Courier New" w:cs="Courier New" w:hint="default"/>
+      </w:rPr>
+    </w:lvl>
+    <w:lvl w:ilvl="2" w:tplc="240A0005" w:tentative="1">
+      <w:start w:val="1"/>
+      <w:numFmt w:val="bullet"/>
+      <w:lvlText w:val=""/>
+      <w:lvlJc w:val="left"/>
+      <w:pPr>
+        <w:ind w:left="2160" w:hanging="360"/>
+      </w:pPr>
+      <w:rPr>
+        <w:rFonts w:ascii="Wingdings" w:hAnsi="Wingdings" w:hint="default"/>
+      </w:rPr>
+    </w:lvl>
+    <w:lvl w:ilvl="3" w:tplc="240A0001" w:tentative="1">
+      <w:start w:val="1"/>
+      <w:numFmt w:val="bullet"/>
+      <w:lvlText w:val=""/>
+      <w:lvlJc w:val="left"/>
+      <w:pPr>
+        <w:ind w:left="2880" w:hanging="360"/>
+      </w:pPr>
+      <w:rPr>
+        <w:rFonts w:ascii="Symbol" w:hAnsi="Symbol" w:hint="default"/>
+      </w:rPr>
+    </w:lvl>
+    <w:lvl w:ilvl="4" w:tplc="240A0003" w:tentative="1">
+      <w:start w:val="1"/>
+      <w:numFmt w:val="bullet"/>
+      <w:lvlText w:val="o"/>
+      <w:lvlJc w:val="left"/>
+      <w:pPr>
+        <w:ind w:left="3600" w:hanging="360"/>
+      </w:pPr>
+      <w:rPr>
+        <w:rFonts w:ascii="Courier New" w:hAnsi="Courier New" w:cs="Courier New" w:hint="default"/>
+      </w:rPr>
+    </w:lvl>
+    <w:lvl w:ilvl="5" w:tplc="240A0005" w:tentative="1">
+      <w:start w:val="1"/>
+      <w:numFmt w:val="bullet"/>
+      <w:lvlText w:val=""/>
+      <w:lvlJc w:val="left"/>
+      <w:pPr>
+        <w:ind w:left="4320" w:hanging="360"/>
+      </w:pPr>
+      <w:rPr>
+        <w:rFonts w:ascii="Wingdings" w:hAnsi="Wingdings" w:hint="default"/>
+      </w:rPr>
+    </w:lvl>
+    <w:lvl w:ilvl="6" w:tplc="240A0001" w:tentative="1">
+      <w:start w:val="1"/>
+      <w:numFmt w:val="bullet"/>
+      <w:lvlText w:val=""/>
+      <w:lvlJc w:val="left"/>
+      <w:pPr>
+        <w:ind w:left="5040" w:hanging="360"/>
+      </w:pPr>
+      <w:rPr>
+        <w:rFonts w:ascii="Symbol" w:hAnsi="Symbol" w:hint="default"/>
+      </w:rPr>
+    </w:lvl>
+    <w:lvl w:ilvl="7" w:tplc="240A0003" w:tentative="1">
+      <w:start w:val="1"/>
+      <w:numFmt w:val="bullet"/>
+      <w:lvlText w:val="o"/>
+      <w:lvlJc w:val="left"/>
+      <w:pPr>
+        <w:ind w:left="5760" w:hanging="360"/>
+      </w:pPr>
+      <w:rPr>
+        <w:rFonts w:ascii="Courier New" w:hAnsi="Courier New" w:cs="Courier New" w:hint="default"/>
+      </w:rPr>
+    </w:lvl>
+    <w:lvl w:ilvl="8" w:tplc="240A0005" w:tentative="1">
+      <w:start w:val="1"/>
+      <w:numFmt w:val="bullet"/>
+      <w:lvlText w:val=""/>
+      <w:lvlJc w:val="left"/>
+      <w:pPr>
+        <w:ind w:left="6480" w:hanging="360"/>
+      </w:pPr>
+      <w:rPr>
+        <w:rFonts w:ascii="Wingdings" w:hAnsi="Wingdings" w:hint="default"/>
+      </w:rPr>
+    </w:lvl>
+  </w:abstractNum>
+  <w:abstractNum w:abstractNumId="4" w15:restartNumberingAfterBreak="0">
     <w:nsid w:val="575F2E7A"/>
     <w:multiLevelType w:val="hybridMultilevel"/>
     <w:tmpl w:val="7EB2FC3A"/>
@@ -6131,7 +7103,233 @@
       </w:rPr>
     </w:lvl>
   </w:abstractNum>
-  <w:abstractNum w:abstractNumId="4" w15:restartNumberingAfterBreak="0">
+  <w:abstractNum w:abstractNumId="5" w15:restartNumberingAfterBreak="0">
+    <w:nsid w:val="67D9305D"/>
+    <w:multiLevelType w:val="hybridMultilevel"/>
+    <w:tmpl w:val="228C98A2"/>
+    <w:lvl w:ilvl="0" w:tplc="240A0001">
+      <w:start w:val="1"/>
+      <w:numFmt w:val="bullet"/>
+      <w:lvlText w:val=""/>
+      <w:lvlJc w:val="left"/>
+      <w:pPr>
+        <w:ind w:left="720" w:hanging="360"/>
+      </w:pPr>
+      <w:rPr>
+        <w:rFonts w:ascii="Symbol" w:hAnsi="Symbol" w:hint="default"/>
+      </w:rPr>
+    </w:lvl>
+    <w:lvl w:ilvl="1" w:tplc="240A0003" w:tentative="1">
+      <w:start w:val="1"/>
+      <w:numFmt w:val="bullet"/>
+      <w:lvlText w:val="o"/>
+      <w:lvlJc w:val="left"/>
+      <w:pPr>
+        <w:ind w:left="1440" w:hanging="360"/>
+      </w:pPr>
+      <w:rPr>
+        <w:rFonts w:ascii="Courier New" w:hAnsi="Courier New" w:cs="Courier New" w:hint="default"/>
+      </w:rPr>
+    </w:lvl>
+    <w:lvl w:ilvl="2" w:tplc="240A0005" w:tentative="1">
+      <w:start w:val="1"/>
+      <w:numFmt w:val="bullet"/>
+      <w:lvlText w:val=""/>
+      <w:lvlJc w:val="left"/>
+      <w:pPr>
+        <w:ind w:left="2160" w:hanging="360"/>
+      </w:pPr>
+      <w:rPr>
+        <w:rFonts w:ascii="Wingdings" w:hAnsi="Wingdings" w:hint="default"/>
+      </w:rPr>
+    </w:lvl>
+    <w:lvl w:ilvl="3" w:tplc="240A0001" w:tentative="1">
+      <w:start w:val="1"/>
+      <w:numFmt w:val="bullet"/>
+      <w:lvlText w:val=""/>
+      <w:lvlJc w:val="left"/>
+      <w:pPr>
+        <w:ind w:left="2880" w:hanging="360"/>
+      </w:pPr>
+      <w:rPr>
+        <w:rFonts w:ascii="Symbol" w:hAnsi="Symbol" w:hint="default"/>
+      </w:rPr>
+    </w:lvl>
+    <w:lvl w:ilvl="4" w:tplc="240A0003" w:tentative="1">
+      <w:start w:val="1"/>
+      <w:numFmt w:val="bullet"/>
+      <w:lvlText w:val="o"/>
+      <w:lvlJc w:val="left"/>
+      <w:pPr>
+        <w:ind w:left="3600" w:hanging="360"/>
+      </w:pPr>
+      <w:rPr>
+        <w:rFonts w:ascii="Courier New" w:hAnsi="Courier New" w:cs="Courier New" w:hint="default"/>
+      </w:rPr>
+    </w:lvl>
+    <w:lvl w:ilvl="5" w:tplc="240A0005" w:tentative="1">
+      <w:start w:val="1"/>
+      <w:numFmt w:val="bullet"/>
+      <w:lvlText w:val=""/>
+      <w:lvlJc w:val="left"/>
+      <w:pPr>
+        <w:ind w:left="4320" w:hanging="360"/>
+      </w:pPr>
+      <w:rPr>
+        <w:rFonts w:ascii="Wingdings" w:hAnsi="Wingdings" w:hint="default"/>
+      </w:rPr>
+    </w:lvl>
+    <w:lvl w:ilvl="6" w:tplc="240A0001" w:tentative="1">
+      <w:start w:val="1"/>
+      <w:numFmt w:val="bullet"/>
+      <w:lvlText w:val=""/>
+      <w:lvlJc w:val="left"/>
+      <w:pPr>
+        <w:ind w:left="5040" w:hanging="360"/>
+      </w:pPr>
+      <w:rPr>
+        <w:rFonts w:ascii="Symbol" w:hAnsi="Symbol" w:hint="default"/>
+      </w:rPr>
+    </w:lvl>
+    <w:lvl w:ilvl="7" w:tplc="240A0003" w:tentative="1">
+      <w:start w:val="1"/>
+      <w:numFmt w:val="bullet"/>
+      <w:lvlText w:val="o"/>
+      <w:lvlJc w:val="left"/>
+      <w:pPr>
+        <w:ind w:left="5760" w:hanging="360"/>
+      </w:pPr>
+      <w:rPr>
+        <w:rFonts w:ascii="Courier New" w:hAnsi="Courier New" w:cs="Courier New" w:hint="default"/>
+      </w:rPr>
+    </w:lvl>
+    <w:lvl w:ilvl="8" w:tplc="240A0005" w:tentative="1">
+      <w:start w:val="1"/>
+      <w:numFmt w:val="bullet"/>
+      <w:lvlText w:val=""/>
+      <w:lvlJc w:val="left"/>
+      <w:pPr>
+        <w:ind w:left="6480" w:hanging="360"/>
+      </w:pPr>
+      <w:rPr>
+        <w:rFonts w:ascii="Wingdings" w:hAnsi="Wingdings" w:hint="default"/>
+      </w:rPr>
+    </w:lvl>
+  </w:abstractNum>
+  <w:abstractNum w:abstractNumId="6" w15:restartNumberingAfterBreak="0">
+    <w:nsid w:val="6D2B6A12"/>
+    <w:multiLevelType w:val="hybridMultilevel"/>
+    <w:tmpl w:val="2358707C"/>
+    <w:lvl w:ilvl="0" w:tplc="240A0001">
+      <w:start w:val="1"/>
+      <w:numFmt w:val="bullet"/>
+      <w:lvlText w:val=""/>
+      <w:lvlJc w:val="left"/>
+      <w:pPr>
+        <w:ind w:left="720" w:hanging="360"/>
+      </w:pPr>
+      <w:rPr>
+        <w:rFonts w:ascii="Symbol" w:hAnsi="Symbol" w:hint="default"/>
+      </w:rPr>
+    </w:lvl>
+    <w:lvl w:ilvl="1" w:tplc="240A0003">
+      <w:start w:val="1"/>
+      <w:numFmt w:val="bullet"/>
+      <w:lvlText w:val="o"/>
+      <w:lvlJc w:val="left"/>
+      <w:pPr>
+        <w:ind w:left="1440" w:hanging="360"/>
+      </w:pPr>
+      <w:rPr>
+        <w:rFonts w:ascii="Courier New" w:hAnsi="Courier New" w:cs="Courier New" w:hint="default"/>
+      </w:rPr>
+    </w:lvl>
+    <w:lvl w:ilvl="2" w:tplc="240A0005" w:tentative="1">
+      <w:start w:val="1"/>
+      <w:numFmt w:val="bullet"/>
+      <w:lvlText w:val=""/>
+      <w:lvlJc w:val="left"/>
+      <w:pPr>
+        <w:ind w:left="2160" w:hanging="360"/>
+      </w:pPr>
+      <w:rPr>
+        <w:rFonts w:ascii="Wingdings" w:hAnsi="Wingdings" w:hint="default"/>
+      </w:rPr>
+    </w:lvl>
+    <w:lvl w:ilvl="3" w:tplc="240A0001" w:tentative="1">
+      <w:start w:val="1"/>
+      <w:numFmt w:val="bullet"/>
+      <w:lvlText w:val=""/>
+      <w:lvlJc w:val="left"/>
+      <w:pPr>
+        <w:ind w:left="2880" w:hanging="360"/>
+      </w:pPr>
+      <w:rPr>
+        <w:rFonts w:ascii="Symbol" w:hAnsi="Symbol" w:hint="default"/>
+      </w:rPr>
+    </w:lvl>
+    <w:lvl w:ilvl="4" w:tplc="240A0003" w:tentative="1">
+      <w:start w:val="1"/>
+      <w:numFmt w:val="bullet"/>
+      <w:lvlText w:val="o"/>
+      <w:lvlJc w:val="left"/>
+      <w:pPr>
+        <w:ind w:left="3600" w:hanging="360"/>
+      </w:pPr>
+      <w:rPr>
+        <w:rFonts w:ascii="Courier New" w:hAnsi="Courier New" w:cs="Courier New" w:hint="default"/>
+      </w:rPr>
+    </w:lvl>
+    <w:lvl w:ilvl="5" w:tplc="240A0005" w:tentative="1">
+      <w:start w:val="1"/>
+      <w:numFmt w:val="bullet"/>
+      <w:lvlText w:val=""/>
+      <w:lvlJc w:val="left"/>
+      <w:pPr>
+        <w:ind w:left="4320" w:hanging="360"/>
+      </w:pPr>
+      <w:rPr>
+        <w:rFonts w:ascii="Wingdings" w:hAnsi="Wingdings" w:hint="default"/>
+      </w:rPr>
+    </w:lvl>
+    <w:lvl w:ilvl="6" w:tplc="240A0001" w:tentative="1">
+      <w:start w:val="1"/>
+      <w:numFmt w:val="bullet"/>
+      <w:lvlText w:val=""/>
+      <w:lvlJc w:val="left"/>
+      <w:pPr>
+        <w:ind w:left="5040" w:hanging="360"/>
+      </w:pPr>
+      <w:rPr>
+        <w:rFonts w:ascii="Symbol" w:hAnsi="Symbol" w:hint="default"/>
+      </w:rPr>
+    </w:lvl>
+    <w:lvl w:ilvl="7" w:tplc="240A0003" w:tentative="1">
+      <w:start w:val="1"/>
+      <w:numFmt w:val="bullet"/>
+      <w:lvlText w:val="o"/>
+      <w:lvlJc w:val="left"/>
+      <w:pPr>
+        <w:ind w:left="5760" w:hanging="360"/>
+      </w:pPr>
+      <w:rPr>
+        <w:rFonts w:ascii="Courier New" w:hAnsi="Courier New" w:cs="Courier New" w:hint="default"/>
+      </w:rPr>
+    </w:lvl>
+    <w:lvl w:ilvl="8" w:tplc="240A0005" w:tentative="1">
+      <w:start w:val="1"/>
+      <w:numFmt w:val="bullet"/>
+      <w:lvlText w:val=""/>
+      <w:lvlJc w:val="left"/>
+      <w:pPr>
+        <w:ind w:left="6480" w:hanging="360"/>
+      </w:pPr>
+      <w:rPr>
+        <w:rFonts w:ascii="Wingdings" w:hAnsi="Wingdings" w:hint="default"/>
+      </w:rPr>
+    </w:lvl>
+  </w:abstractNum>
+  <w:abstractNum w:abstractNumId="7" w15:restartNumberingAfterBreak="0">
     <w:nsid w:val="72AD2C67"/>
     <w:multiLevelType w:val="hybridMultilevel"/>
     <w:tmpl w:val="5CB4E542"/>
@@ -6244,7 +7442,7 @@
       </w:rPr>
     </w:lvl>
   </w:abstractNum>
-  <w:abstractNum w:abstractNumId="5" w15:restartNumberingAfterBreak="0">
+  <w:abstractNum w:abstractNumId="8" w15:restartNumberingAfterBreak="0">
     <w:nsid w:val="74792833"/>
     <w:multiLevelType w:val="hybridMultilevel"/>
     <w:tmpl w:val="F0B4E7FE"/>
@@ -6357,7 +7555,7 @@
       </w:rPr>
     </w:lvl>
   </w:abstractNum>
-  <w:abstractNum w:abstractNumId="6" w15:restartNumberingAfterBreak="0">
+  <w:abstractNum w:abstractNumId="9" w15:restartNumberingAfterBreak="0">
     <w:nsid w:val="74F939E4"/>
     <w:multiLevelType w:val="hybridMultilevel"/>
     <w:tmpl w:val="5CF0E574"/>
@@ -6471,16 +7669,16 @@
     </w:lvl>
   </w:abstractNum>
   <w:num w:numId="1">
-    <w:abstractNumId w:val="3"/>
+    <w:abstractNumId w:val="4"/>
   </w:num>
   <w:num w:numId="2">
-    <w:abstractNumId w:val="6"/>
+    <w:abstractNumId w:val="9"/>
   </w:num>
   <w:num w:numId="3">
     <w:abstractNumId w:val="2"/>
   </w:num>
   <w:num w:numId="4">
-    <w:abstractNumId w:val="5"/>
+    <w:abstractNumId w:val="8"/>
   </w:num>
   <w:num w:numId="5">
     <w:abstractNumId w:val="1"/>
@@ -6489,7 +7687,16 @@
     <w:abstractNumId w:val="0"/>
   </w:num>
   <w:num w:numId="7">
-    <w:abstractNumId w:val="4"/>
+    <w:abstractNumId w:val="7"/>
+  </w:num>
+  <w:num w:numId="8">
+    <w:abstractNumId w:val="5"/>
+  </w:num>
+  <w:num w:numId="9">
+    <w:abstractNumId w:val="3"/>
+  </w:num>
+  <w:num w:numId="10">
+    <w:abstractNumId w:val="6"/>
   </w:num>
 </w:numbering>
 </file>

</xml_diff>

<commit_message>
Se trabajo en el Diagrama de clases
</commit_message>
<xml_diff>
--- a/doc/The enginnering method.docx
+++ b/doc/The enginnering method.docx
@@ -6344,37 +6344,66 @@
         <w:rPr>
           <w:lang w:val="en-US"/>
         </w:rPr>
+        <w:lastRenderedPageBreak/>
         <w:t>Class diagram</w:t>
       </w:r>
       <w:bookmarkEnd w:id="26"/>
     </w:p>
     <w:p>
       <w:pPr>
-        <w:rPr>
-          <w:lang w:val="en-US"/>
-        </w:rPr>
-      </w:pPr>
-      <w:r>
-        <w:rPr>
-          <w:lang w:val="en-US"/>
-        </w:rPr>
-        <w:t xml:space="preserve">We haven’t done this </w:t>
-      </w:r>
-      <w:r>
-        <w:rPr>
-          <w:lang w:val="en-US"/>
-        </w:rPr>
-        <w:t xml:space="preserve">yet </w:t>
-      </w:r>
-    </w:p>
-    <w:p>
-      <w:pPr>
         <w:pStyle w:val="Ttulo1"/>
         <w:rPr>
           <w:lang w:val="en-US"/>
         </w:rPr>
       </w:pPr>
       <w:bookmarkStart w:id="27" w:name="_Toc87649310"/>
+      <w:r>
+        <w:rPr>
+          <w:noProof/>
+          <w:lang w:val="en-US"/>
+        </w:rPr>
+        <w:drawing>
+          <wp:inline distT="0" distB="0" distL="0" distR="0" wp14:anchorId="7ABFB632" wp14:editId="4401D662">
+            <wp:extent cx="5612130" cy="3377565"/>
+            <wp:effectExtent l="0" t="0" r="7620" b="0"/>
+            <wp:docPr id="4" name="Imagen 4" descr="Diagrama, Esquemático&#10;&#10;Descripción generada automáticamente"/>
+            <wp:cNvGraphicFramePr>
+              <a:graphicFrameLocks xmlns:a="http://schemas.openxmlformats.org/drawingml/2006/main" noChangeAspect="1"/>
+            </wp:cNvGraphicFramePr>
+            <a:graphic xmlns:a="http://schemas.openxmlformats.org/drawingml/2006/main">
+              <a:graphicData uri="http://schemas.openxmlformats.org/drawingml/2006/picture">
+                <pic:pic xmlns:pic="http://schemas.openxmlformats.org/drawingml/2006/picture">
+                  <pic:nvPicPr>
+                    <pic:cNvPr id="4" name="Imagen 4" descr="Diagrama, Esquemático&#10;&#10;Descripción generada automáticamente"/>
+                    <pic:cNvPicPr/>
+                  </pic:nvPicPr>
+                  <pic:blipFill>
+                    <a:blip r:embed="rId9" cstate="print">
+                      <a:extLst>
+                        <a:ext uri="{28A0092B-C50C-407E-A947-70E740481C1C}">
+                          <a14:useLocalDpi xmlns:a14="http://schemas.microsoft.com/office/drawing/2010/main" val="0"/>
+                        </a:ext>
+                      </a:extLst>
+                    </a:blip>
+                    <a:stretch>
+                      <a:fillRect/>
+                    </a:stretch>
+                  </pic:blipFill>
+                  <pic:spPr>
+                    <a:xfrm>
+                      <a:off x="0" y="0"/>
+                      <a:ext cx="5612130" cy="3377565"/>
+                    </a:xfrm>
+                    <a:prstGeom prst="rect">
+                      <a:avLst/>
+                    </a:prstGeom>
+                  </pic:spPr>
+                </pic:pic>
+              </a:graphicData>
+            </a:graphic>
+          </wp:inline>
+        </w:drawing>
+      </w:r>
       <w:r>
         <w:rPr>
           <w:lang w:val="en-US"/>

</xml_diff>